<commit_message>
desain jrxml file and send email
</commit_message>
<xml_diff>
--- a/src/main/resources/static/regsiapkaban.docx
+++ b/src/main/resources/static/regsiapkaban.docx
@@ -261,258 +261,105 @@
               <w:right w:val="nil"/>
             </w:tcBorders>
           </w:tcPr>
-          <w:p>
-            <w:pPr>
-              <w:jc w:val="both"/>
-              <w:rPr>
-                <w:rFonts w:ascii="Arial" w:hAnsi="Arial" w:cs="Arial"/>
-                <w:lang w:val="en-US"/>
-              </w:rPr>
-            </w:pPr>
-            <w:r>
-              <w:rPr>
-                <w:rFonts w:ascii="Arial" w:hAnsi="Arial" w:cs="Arial"/>
-                <w:lang w:val="en-US"/>
-              </w:rPr>
-              <mc:AlternateContent>
-                <mc:Choice Requires="wps">
-                  <w:drawing>
-                    <wp:anchor distT="0" distB="0" distL="114300" distR="114300" simplePos="0" relativeHeight="251662336" behindDoc="0" locked="0" layoutInCell="1" allowOverlap="1" wp14:anchorId="3ED1CA19" wp14:editId="47AFF22A">
-                      <wp:simplePos x="0" y="0"/>
-                      <wp:positionH relativeFrom="column">
-                        <wp:posOffset>12972</wp:posOffset>
-                      </wp:positionH>
-                      <wp:positionV relativeFrom="paragraph">
-                        <wp:posOffset>15330</wp:posOffset>
-                      </wp:positionV>
-                      <wp:extent cx="196948" cy="133643"/>
-                      <wp:effectExtent l="0" t="0" r="12700" b="19050"/>
-                      <wp:wrapNone/>
-                      <wp:docPr id="2" name="Rectangle 2"/>
-                      <wp:cNvGraphicFramePr/>
-                      <a:graphic xmlns:a="http://schemas.openxmlformats.org/drawingml/2006/main">
-                        <a:graphicData uri="http://schemas.microsoft.com/office/word/2010/wordprocessingShape">
-                          <wps:wsp>
-                            <wps:cNvSpPr/>
-                            <wps:spPr>
-                              <a:xfrm>
-                                <a:off x="0" y="0"/>
-                                <a:ext cx="196948" cy="133643"/>
-                              </a:xfrm>
-                              <a:prstGeom prst="rect">
-                                <a:avLst/>
-                              </a:prstGeom>
-                              <a:noFill/>
-                              <a:ln w="3175">
-                                <a:solidFill>
-                                  <a:schemeClr val="tx1"/>
-                                </a:solidFill>
-                              </a:ln>
-                            </wps:spPr>
-                            <wps:style>
-                              <a:lnRef idx="2">
-                                <a:schemeClr val="accent1">
-                                  <a:shade val="50000"/>
-                                </a:schemeClr>
-                              </a:lnRef>
-                              <a:fillRef idx="1">
-                                <a:schemeClr val="accent1"/>
-                              </a:fillRef>
-                              <a:effectRef idx="0">
-                                <a:schemeClr val="accent1"/>
-                              </a:effectRef>
-                              <a:fontRef idx="minor">
-                                <a:schemeClr val="lt1"/>
-                              </a:fontRef>
-                            </wps:style>
-                            <wps:bodyPr rot="0" spcFirstLastPara="0" vertOverflow="overflow" horzOverflow="overflow" vert="horz" wrap="square" lIns="91440" tIns="45720" rIns="91440" bIns="45720" numCol="1" spcCol="0" rtlCol="0" fromWordArt="0" anchor="ctr" anchorCtr="0" forceAA="0" compatLnSpc="1">
-                              <a:prstTxWarp prst="textNoShape">
-                                <a:avLst/>
-                              </a:prstTxWarp>
-                              <a:noAutofit/>
-                            </wps:bodyPr>
-                          </wps:wsp>
-                        </a:graphicData>
-                      </a:graphic>
-                    </wp:anchor>
-                  </w:drawing>
-                </mc:Choice>
-                <mc:Fallback>
-                  <w:pict>
-                    <v:rect w14:anchorId="27DFC4EC" id="Rectangle 2" o:spid="_x0000_s1026" style="position:absolute;margin-left:1pt;margin-top:1.2pt;width:15.5pt;height:10.5pt;z-index:251662336;visibility:visible;mso-wrap-style:square;mso-wrap-distance-left:9pt;mso-wrap-distance-top:0;mso-wrap-distance-right:9pt;mso-wrap-distance-bottom:0;mso-position-horizontal:absolute;mso-position-horizontal-relative:text;mso-position-vertical:absolute;mso-position-vertical-relative:text;v-text-anchor:middle" o:gfxdata="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" filled="f" strokecolor="black [3213]" strokeweight=".25pt"/>
-                  </w:pict>
-                </mc:Fallback>
-              </mc:AlternateContent>
-            </w:r>
-          </w:p>
-          <w:p>
-            <w:pPr>
-              <w:jc w:val="both"/>
-              <w:rPr>
-                <w:rFonts w:ascii="Arial" w:hAnsi="Arial" w:cs="Arial"/>
-                <w:lang w:val="en-US"/>
-              </w:rPr>
-            </w:pPr>
-            <w:r>
-              <w:rPr>
-                <w:rFonts w:ascii="Arial" w:hAnsi="Arial" w:cs="Arial"/>
-                <w:lang w:val="en-US"/>
-              </w:rPr>
-              <mc:AlternateContent>
-                <mc:Choice Requires="wps">
-                  <w:drawing>
-                    <wp:anchor distT="0" distB="0" distL="114300" distR="114300" simplePos="0" relativeHeight="251664384" behindDoc="0" locked="0" layoutInCell="1" allowOverlap="1" wp14:anchorId="06F8BBF6" wp14:editId="70B932DC">
-                      <wp:simplePos x="0" y="0"/>
-                      <wp:positionH relativeFrom="column">
-                        <wp:posOffset>11430</wp:posOffset>
-                      </wp:positionH>
-                      <wp:positionV relativeFrom="paragraph">
-                        <wp:posOffset>12181</wp:posOffset>
-                      </wp:positionV>
-                      <wp:extent cx="196948" cy="133643"/>
-                      <wp:effectExtent l="0" t="0" r="12700" b="19050"/>
-                      <wp:wrapNone/>
-                      <wp:docPr id="3" name="Rectangle 3"/>
-                      <wp:cNvGraphicFramePr/>
-                      <a:graphic xmlns:a="http://schemas.openxmlformats.org/drawingml/2006/main">
-                        <a:graphicData uri="http://schemas.microsoft.com/office/word/2010/wordprocessingShape">
-                          <wps:wsp>
-                            <wps:cNvSpPr/>
-                            <wps:spPr>
-                              <a:xfrm>
-                                <a:off x="0" y="0"/>
-                                <a:ext cx="196948" cy="133643"/>
-                              </a:xfrm>
-                              <a:prstGeom prst="rect">
-                                <a:avLst/>
-                              </a:prstGeom>
-                              <a:noFill/>
-                              <a:ln w="3175">
-                                <a:solidFill>
-                                  <a:schemeClr val="tx1"/>
-                                </a:solidFill>
-                              </a:ln>
-                            </wps:spPr>
-                            <wps:style>
-                              <a:lnRef idx="2">
-                                <a:schemeClr val="accent1">
-                                  <a:shade val="50000"/>
-                                </a:schemeClr>
-                              </a:lnRef>
-                              <a:fillRef idx="1">
-                                <a:schemeClr val="accent1"/>
-                              </a:fillRef>
-                              <a:effectRef idx="0">
-                                <a:schemeClr val="accent1"/>
-                              </a:effectRef>
-                              <a:fontRef idx="minor">
-                                <a:schemeClr val="lt1"/>
-                              </a:fontRef>
-                            </wps:style>
-                            <wps:bodyPr rot="0" spcFirstLastPara="0" vertOverflow="overflow" horzOverflow="overflow" vert="horz" wrap="square" lIns="91440" tIns="45720" rIns="91440" bIns="45720" numCol="1" spcCol="0" rtlCol="0" fromWordArt="0" anchor="ctr" anchorCtr="0" forceAA="0" compatLnSpc="1">
-                              <a:prstTxWarp prst="textNoShape">
-                                <a:avLst/>
-                              </a:prstTxWarp>
-                              <a:noAutofit/>
-                            </wps:bodyPr>
-                          </wps:wsp>
-                        </a:graphicData>
-                      </a:graphic>
-                    </wp:anchor>
-                  </w:drawing>
-                </mc:Choice>
-                <mc:Fallback>
-                  <w:pict>
-                    <v:rect w14:anchorId="2BE83012" id="Rectangle 3" o:spid="_x0000_s1026" style="position:absolute;margin-left:.9pt;margin-top:.95pt;width:15.5pt;height:10.5pt;z-index:251664384;visibility:visible;mso-wrap-style:square;mso-wrap-distance-left:9pt;mso-wrap-distance-top:0;mso-wrap-distance-right:9pt;mso-wrap-distance-bottom:0;mso-position-horizontal:absolute;mso-position-horizontal-relative:text;mso-position-vertical:absolute;mso-position-vertical-relative:text;v-text-anchor:middle" o:gfxdata="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" filled="f" strokecolor="black [3213]" strokeweight=".25pt"/>
-                  </w:pict>
-                </mc:Fallback>
-              </mc:AlternateContent>
-            </w:r>
-          </w:p>
-          <w:p>
-            <w:pPr>
-              <w:jc w:val="both"/>
-              <w:rPr>
-                <w:rFonts w:ascii="Arial" w:hAnsi="Arial" w:cs="Arial"/>
-                <w:lang w:val="en-US"/>
-              </w:rPr>
-            </w:pPr>
-            <w:r>
-              <w:rPr>
-                <w:rFonts w:ascii="Arial" w:hAnsi="Arial" w:cs="Arial"/>
-                <w:lang w:val="en-US"/>
-              </w:rPr>
-              <mc:AlternateContent>
-                <mc:Choice Requires="wps">
-                  <w:drawing>
-                    <wp:anchor distT="0" distB="0" distL="114300" distR="114300" simplePos="0" relativeHeight="251666432" behindDoc="0" locked="0" layoutInCell="1" allowOverlap="1" wp14:anchorId="4F7BECA1" wp14:editId="34919650">
-                      <wp:simplePos x="0" y="0"/>
-                      <wp:positionH relativeFrom="column">
-                        <wp:posOffset>12922</wp:posOffset>
-                      </wp:positionH>
-                      <wp:positionV relativeFrom="paragraph">
-                        <wp:posOffset>10683</wp:posOffset>
-                      </wp:positionV>
-                      <wp:extent cx="196948" cy="133643"/>
-                      <wp:effectExtent l="0" t="0" r="12700" b="19050"/>
-                      <wp:wrapNone/>
-                      <wp:docPr id="4" name="Rectangle 4"/>
-                      <wp:cNvGraphicFramePr/>
-                      <a:graphic xmlns:a="http://schemas.openxmlformats.org/drawingml/2006/main">
-                        <a:graphicData uri="http://schemas.microsoft.com/office/word/2010/wordprocessingShape">
-                          <wps:wsp>
-                            <wps:cNvSpPr/>
-                            <wps:spPr>
-                              <a:xfrm>
-                                <a:off x="0" y="0"/>
-                                <a:ext cx="196948" cy="133643"/>
-                              </a:xfrm>
-                              <a:prstGeom prst="rect">
-                                <a:avLst/>
-                              </a:prstGeom>
-                              <a:noFill/>
-                              <a:ln w="3175">
-                                <a:solidFill>
-                                  <a:schemeClr val="tx1"/>
-                                </a:solidFill>
-                              </a:ln>
-                            </wps:spPr>
-                            <wps:style>
-                              <a:lnRef idx="2">
-                                <a:schemeClr val="accent1">
-                                  <a:shade val="50000"/>
-                                </a:schemeClr>
-                              </a:lnRef>
-                              <a:fillRef idx="1">
-                                <a:schemeClr val="accent1"/>
-                              </a:fillRef>
-                              <a:effectRef idx="0">
-                                <a:schemeClr val="accent1"/>
-                              </a:effectRef>
-                              <a:fontRef idx="minor">
-                                <a:schemeClr val="lt1"/>
-                              </a:fontRef>
-                            </wps:style>
-                            <wps:bodyPr rot="0" spcFirstLastPara="0" vertOverflow="overflow" horzOverflow="overflow" vert="horz" wrap="square" lIns="91440" tIns="45720" rIns="91440" bIns="45720" numCol="1" spcCol="0" rtlCol="0" fromWordArt="0" anchor="ctr" anchorCtr="0" forceAA="0" compatLnSpc="1">
-                              <a:prstTxWarp prst="textNoShape">
-                                <a:avLst/>
-                              </a:prstTxWarp>
-                              <a:noAutofit/>
-                            </wps:bodyPr>
-                          </wps:wsp>
-                        </a:graphicData>
-                      </a:graphic>
-                    </wp:anchor>
-                  </w:drawing>
-                </mc:Choice>
-                <mc:Fallback>
-                  <w:pict>
-                    <v:rect w14:anchorId="757919BD" id="Rectangle 4" o:spid="_x0000_s1026" style="position:absolute;margin-left:1pt;margin-top:.85pt;width:15.5pt;height:10.5pt;z-index:251666432;visibility:visible;mso-wrap-style:square;mso-wrap-distance-left:9pt;mso-wrap-distance-top:0;mso-wrap-distance-right:9pt;mso-wrap-distance-bottom:0;mso-position-horizontal:absolute;mso-position-horizontal-relative:text;mso-position-vertical:absolute;mso-position-vertical-relative:text;v-text-anchor:middle" o:gfxdata="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" filled="f" strokecolor="black [3213]" strokeweight=".25pt"/>
-                  </w:pict>
-                </mc:Fallback>
-              </mc:AlternateContent>
-            </w:r>
-          </w:p>
+          <w:sdt>
+            <w:sdtPr>
+              <w:rPr>
+                <w:rFonts w:ascii="Arial" w:hAnsi="Arial" w:cs="Arial"/>
+                <w:lang w:val="en-US"/>
+              </w:rPr>
+              <w:id w:val="1650634885"/>
+              <w:dataBinding w:prefixMappings="" w:xpath="/root[1]/tujuan[1]/baru[1]" w:storeItemID="{4DB0C633-921F-4AC6-9B61-A0AECAD15139}"/>
+              <w14:checkbox>
+                <w14:checked w14:val="0"/>
+                <w14:checkedState w14:val="2612" w14:font="MS Gothic"/>
+                <w14:uncheckedState w14:val="2610" w14:font="MS Gothic"/>
+              </w14:checkbox>
+            </w:sdtPr>
+            <w:sdtContent>
+              <w:p>
+                <w:pPr>
+                  <w:jc w:val="both"/>
+                  <w:rPr>
+                    <w:rFonts w:ascii="Arial" w:hAnsi="Arial" w:cs="Arial"/>
+                    <w:lang w:val="en-US"/>
+                  </w:rPr>
+                </w:pPr>
+                <w:r>
+                  <w:rPr>
+                    <w:rFonts w:ascii="MS Gothic" w:eastAsia="MS Gothic" w:hAnsi="MS Gothic" w:cs="Arial" w:hint="eastAsia"/>
+                    <w:lang w:val="en-US"/>
+                  </w:rPr>
+                  <w:t>☐</w:t>
+                </w:r>
+              </w:p>
+            </w:sdtContent>
+          </w:sdt>
+          <w:sdt>
+            <w:sdtPr>
+              <w:rPr>
+                <w:rFonts w:ascii="Arial" w:hAnsi="Arial" w:cs="Arial"/>
+                <w:lang w:val="en-US"/>
+              </w:rPr>
+              <w:id w:val="-261534430"/>
+              <w:dataBinding w:prefixMappings="" w:xpath="/root[1]/tujuan[1]/penambahan[1]" w:storeItemID="{4DB0C633-921F-4AC6-9B61-A0AECAD15139}"/>
+              <w14:checkbox>
+                <w14:checked w14:val="0"/>
+                <w14:checkedState w14:val="2612" w14:font="MS Gothic"/>
+                <w14:uncheckedState w14:val="2610" w14:font="MS Gothic"/>
+              </w14:checkbox>
+            </w:sdtPr>
+            <w:sdtContent>
+              <w:p>
+                <w:pPr>
+                  <w:jc w:val="both"/>
+                  <w:rPr>
+                    <w:rFonts w:ascii="Arial" w:hAnsi="Arial" w:cs="Arial"/>
+                    <w:lang w:val="en-US"/>
+                  </w:rPr>
+                </w:pPr>
+                <w:r>
+                  <w:rPr>
+                    <w:rFonts w:ascii="MS Gothic" w:eastAsia="MS Gothic" w:hAnsi="MS Gothic" w:cs="Arial" w:hint="eastAsia"/>
+                    <w:lang w:val="en-US"/>
+                  </w:rPr>
+                  <w:t>☐</w:t>
+                </w:r>
+              </w:p>
+            </w:sdtContent>
+          </w:sdt>
+          <w:sdt>
+            <w:sdtPr>
+              <w:rPr>
+                <w:rFonts w:ascii="Arial" w:hAnsi="Arial" w:cs="Arial"/>
+                <w:lang w:val="en-US"/>
+              </w:rPr>
+              <w:id w:val="1882822003"/>
+              <w:dataBinding w:prefixMappings="" w:xpath="/root[1]/tujuan[1]/perubahan[1]" w:storeItemID="{4DB0C633-921F-4AC6-9B61-A0AECAD15139}"/>
+              <w14:checkbox>
+                <w14:checked w14:val="0"/>
+                <w14:checkedState w14:val="2612" w14:font="MS Gothic"/>
+                <w14:uncheckedState w14:val="2610" w14:font="MS Gothic"/>
+              </w14:checkbox>
+            </w:sdtPr>
+            <w:sdtContent>
+              <w:p>
+                <w:pPr>
+                  <w:jc w:val="both"/>
+                  <w:rPr>
+                    <w:rFonts w:ascii="Arial" w:hAnsi="Arial" w:cs="Arial"/>
+                    <w:lang w:val="en-US"/>
+                  </w:rPr>
+                </w:pPr>
+                <w:r>
+                  <w:rPr>
+                    <w:rFonts w:ascii="MS Gothic" w:eastAsia="MS Gothic" w:hAnsi="MS Gothic" w:cs="Arial" w:hint="eastAsia"/>
+                    <w:lang w:val="en-US"/>
+                  </w:rPr>
+                  <w:t>☐</w:t>
+                </w:r>
+              </w:p>
+            </w:sdtContent>
+          </w:sdt>
         </w:tc>
         <w:tc>
           <w:tcPr>
@@ -676,24 +523,47 @@
             </w:r>
           </w:p>
         </w:tc>
-        <w:tc>
-          <w:tcPr>
-            <w:tcW w:w="7938" w:type="dxa"/>
-            <w:tcBorders>
-              <w:left w:val="nil"/>
-              <w:bottom w:val="nil"/>
-            </w:tcBorders>
-          </w:tcPr>
-          <w:p>
-            <w:pPr>
-              <w:jc w:val="both"/>
-              <w:rPr>
-                <w:rFonts w:ascii="Arial" w:hAnsi="Arial" w:cs="Arial"/>
-                <w:lang w:val="en-US"/>
-              </w:rPr>
-            </w:pPr>
-          </w:p>
-        </w:tc>
+        <w:sdt>
+          <w:sdtPr>
+            <w:rPr>
+              <w:rFonts w:ascii="Arial" w:hAnsi="Arial" w:cs="Arial"/>
+              <w:lang w:val="en-US"/>
+            </w:rPr>
+            <w:id w:val="-1520389541"/>
+            <w:placeholder>
+              <w:docPart w:val="DefaultPlaceholder_-1854013440"/>
+            </w:placeholder>
+            <w:dataBinding w:prefixMappings="" w:xpath="/root[1]/pemohon[1]/nama[1]" w:storeItemID="{4DB0C633-921F-4AC6-9B61-A0AECAD15139}"/>
+            <w:text/>
+          </w:sdtPr>
+          <w:sdtContent>
+            <w:tc>
+              <w:tcPr>
+                <w:tcW w:w="7938" w:type="dxa"/>
+                <w:tcBorders>
+                  <w:left w:val="nil"/>
+                  <w:bottom w:val="nil"/>
+                </w:tcBorders>
+              </w:tcPr>
+              <w:p>
+                <w:pPr>
+                  <w:jc w:val="both"/>
+                  <w:rPr>
+                    <w:rFonts w:ascii="Arial" w:hAnsi="Arial" w:cs="Arial"/>
+                    <w:lang w:val="en-US"/>
+                  </w:rPr>
+                </w:pPr>
+                <w:r>
+                  <w:rPr>
+                    <w:rFonts w:ascii="Arial" w:hAnsi="Arial" w:cs="Arial"/>
+                    <w:lang w:val="en-US"/>
+                  </w:rPr>
+                  <w:t>Sehat Sentosa</w:t>
+                </w:r>
+              </w:p>
+            </w:tc>
+          </w:sdtContent>
+        </w:sdt>
       </w:tr>
       <w:tr>
         <w:tc>
@@ -768,25 +638,48 @@
             </w:r>
           </w:p>
         </w:tc>
-        <w:tc>
-          <w:tcPr>
-            <w:tcW w:w="7938" w:type="dxa"/>
-            <w:tcBorders>
-              <w:top w:val="nil"/>
-              <w:left w:val="nil"/>
-              <w:bottom w:val="nil"/>
-            </w:tcBorders>
-          </w:tcPr>
-          <w:p>
-            <w:pPr>
-              <w:jc w:val="both"/>
-              <w:rPr>
-                <w:rFonts w:ascii="Arial" w:hAnsi="Arial" w:cs="Arial"/>
-                <w:lang w:val="en-US"/>
-              </w:rPr>
-            </w:pPr>
-          </w:p>
-        </w:tc>
+        <w:sdt>
+          <w:sdtPr>
+            <w:rPr>
+              <w:rFonts w:ascii="Arial" w:hAnsi="Arial" w:cs="Arial"/>
+              <w:lang w:val="en-US"/>
+            </w:rPr>
+            <w:id w:val="1241296861"/>
+            <w:placeholder>
+              <w:docPart w:val="DefaultPlaceholder_-1854013440"/>
+            </w:placeholder>
+            <w:dataBinding w:prefixMappings="" w:xpath="/root[1]/pemohon[1]/ktp[1]" w:storeItemID="{4DB0C633-921F-4AC6-9B61-A0AECAD15139}"/>
+            <w:text/>
+          </w:sdtPr>
+          <w:sdtContent>
+            <w:tc>
+              <w:tcPr>
+                <w:tcW w:w="7938" w:type="dxa"/>
+                <w:tcBorders>
+                  <w:top w:val="nil"/>
+                  <w:left w:val="nil"/>
+                  <w:bottom w:val="nil"/>
+                </w:tcBorders>
+              </w:tcPr>
+              <w:p>
+                <w:pPr>
+                  <w:jc w:val="both"/>
+                  <w:rPr>
+                    <w:rFonts w:ascii="Arial" w:hAnsi="Arial" w:cs="Arial"/>
+                    <w:lang w:val="en-US"/>
+                  </w:rPr>
+                </w:pPr>
+                <w:r>
+                  <w:rPr>
+                    <w:rFonts w:ascii="Arial" w:hAnsi="Arial" w:cs="Arial"/>
+                    <w:lang w:val="en-US"/>
+                  </w:rPr>
+                  <w:t>123456789</w:t>
+                </w:r>
+              </w:p>
+            </w:tc>
+          </w:sdtContent>
+        </w:sdt>
       </w:tr>
       <w:tr>
         <w:tc>
@@ -840,25 +733,48 @@
             </w:r>
           </w:p>
         </w:tc>
-        <w:tc>
-          <w:tcPr>
-            <w:tcW w:w="7938" w:type="dxa"/>
-            <w:tcBorders>
-              <w:top w:val="nil"/>
-              <w:left w:val="nil"/>
-              <w:bottom w:val="nil"/>
-            </w:tcBorders>
-          </w:tcPr>
-          <w:p>
-            <w:pPr>
-              <w:jc w:val="both"/>
-              <w:rPr>
-                <w:rFonts w:ascii="Arial" w:hAnsi="Arial" w:cs="Arial"/>
-                <w:lang w:val="en-US"/>
-              </w:rPr>
-            </w:pPr>
-          </w:p>
-        </w:tc>
+        <w:sdt>
+          <w:sdtPr>
+            <w:rPr>
+              <w:rFonts w:ascii="Arial" w:hAnsi="Arial" w:cs="Arial"/>
+              <w:lang w:val="en-US"/>
+            </w:rPr>
+            <w:id w:val="-334924685"/>
+            <w:placeholder>
+              <w:docPart w:val="DefaultPlaceholder_-1854013440"/>
+            </w:placeholder>
+            <w:dataBinding w:prefixMappings="" w:xpath="/root[1]/pemohon[1]/jabatan[1]" w:storeItemID="{4DB0C633-921F-4AC6-9B61-A0AECAD15139}"/>
+            <w:text/>
+          </w:sdtPr>
+          <w:sdtContent>
+            <w:tc>
+              <w:tcPr>
+                <w:tcW w:w="7938" w:type="dxa"/>
+                <w:tcBorders>
+                  <w:top w:val="nil"/>
+                  <w:left w:val="nil"/>
+                  <w:bottom w:val="nil"/>
+                </w:tcBorders>
+              </w:tcPr>
+              <w:p>
+                <w:pPr>
+                  <w:jc w:val="both"/>
+                  <w:rPr>
+                    <w:rFonts w:ascii="Arial" w:hAnsi="Arial" w:cs="Arial"/>
+                    <w:lang w:val="en-US"/>
+                  </w:rPr>
+                </w:pPr>
+                <w:r>
+                  <w:rPr>
+                    <w:rFonts w:ascii="Arial" w:hAnsi="Arial" w:cs="Arial"/>
+                    <w:lang w:val="en-US"/>
+                  </w:rPr>
+                  <w:t>Ketua RT</w:t>
+                </w:r>
+              </w:p>
+            </w:tc>
+          </w:sdtContent>
+        </w:sdt>
       </w:tr>
       <w:tr>
         <w:tc>
@@ -912,25 +828,48 @@
             </w:r>
           </w:p>
         </w:tc>
-        <w:tc>
-          <w:tcPr>
-            <w:tcW w:w="7938" w:type="dxa"/>
-            <w:tcBorders>
-              <w:top w:val="nil"/>
-              <w:left w:val="nil"/>
-              <w:bottom w:val="nil"/>
-            </w:tcBorders>
-          </w:tcPr>
-          <w:p>
-            <w:pPr>
-              <w:jc w:val="both"/>
-              <w:rPr>
-                <w:rFonts w:ascii="Arial" w:hAnsi="Arial" w:cs="Arial"/>
-                <w:lang w:val="en-US"/>
-              </w:rPr>
-            </w:pPr>
-          </w:p>
-        </w:tc>
+        <w:sdt>
+          <w:sdtPr>
+            <w:rPr>
+              <w:rFonts w:ascii="Arial" w:hAnsi="Arial" w:cs="Arial"/>
+              <w:lang w:val="en-US"/>
+            </w:rPr>
+            <w:id w:val="1059985525"/>
+            <w:placeholder>
+              <w:docPart w:val="DefaultPlaceholder_-1854013440"/>
+            </w:placeholder>
+            <w:dataBinding w:prefixMappings="" w:xpath="/root[1]/pemohon[1]/telp[1]" w:storeItemID="{4DB0C633-921F-4AC6-9B61-A0AECAD15139}"/>
+            <w:text/>
+          </w:sdtPr>
+          <w:sdtContent>
+            <w:tc>
+              <w:tcPr>
+                <w:tcW w:w="7938" w:type="dxa"/>
+                <w:tcBorders>
+                  <w:top w:val="nil"/>
+                  <w:left w:val="nil"/>
+                  <w:bottom w:val="nil"/>
+                </w:tcBorders>
+              </w:tcPr>
+              <w:p>
+                <w:pPr>
+                  <w:jc w:val="both"/>
+                  <w:rPr>
+                    <w:rFonts w:ascii="Arial" w:hAnsi="Arial" w:cs="Arial"/>
+                    <w:lang w:val="en-US"/>
+                  </w:rPr>
+                </w:pPr>
+                <w:r>
+                  <w:rPr>
+                    <w:rFonts w:ascii="Arial" w:hAnsi="Arial" w:cs="Arial"/>
+                    <w:lang w:val="en-US"/>
+                  </w:rPr>
+                  <w:t>081234567890</w:t>
+                </w:r>
+              </w:p>
+            </w:tc>
+          </w:sdtContent>
+        </w:sdt>
       </w:tr>
       <w:tr>
         <w:tc>
@@ -982,24 +921,47 @@
             </w:r>
           </w:p>
         </w:tc>
-        <w:tc>
-          <w:tcPr>
-            <w:tcW w:w="7938" w:type="dxa"/>
-            <w:tcBorders>
-              <w:top w:val="nil"/>
-              <w:left w:val="nil"/>
-            </w:tcBorders>
-          </w:tcPr>
-          <w:p>
-            <w:pPr>
-              <w:jc w:val="both"/>
-              <w:rPr>
-                <w:rFonts w:ascii="Arial" w:hAnsi="Arial" w:cs="Arial"/>
-                <w:lang w:val="en-US"/>
-              </w:rPr>
-            </w:pPr>
-          </w:p>
-        </w:tc>
+        <w:sdt>
+          <w:sdtPr>
+            <w:rPr>
+              <w:rFonts w:ascii="Arial" w:hAnsi="Arial" w:cs="Arial"/>
+              <w:lang w:val="en-US"/>
+            </w:rPr>
+            <w:id w:val="-1824660590"/>
+            <w:placeholder>
+              <w:docPart w:val="DefaultPlaceholder_-1854013440"/>
+            </w:placeholder>
+            <w:dataBinding w:prefixMappings="" w:xpath="/root[1]/pemohon[1]/email[1]" w:storeItemID="{4DB0C633-921F-4AC6-9B61-A0AECAD15139}"/>
+            <w:text/>
+          </w:sdtPr>
+          <w:sdtContent>
+            <w:tc>
+              <w:tcPr>
+                <w:tcW w:w="7938" w:type="dxa"/>
+                <w:tcBorders>
+                  <w:top w:val="nil"/>
+                  <w:left w:val="nil"/>
+                </w:tcBorders>
+              </w:tcPr>
+              <w:p>
+                <w:pPr>
+                  <w:jc w:val="both"/>
+                  <w:rPr>
+                    <w:rFonts w:ascii="Arial" w:hAnsi="Arial" w:cs="Arial"/>
+                    <w:lang w:val="en-US"/>
+                  </w:rPr>
+                </w:pPr>
+                <w:r>
+                  <w:rPr>
+                    <w:rFonts w:ascii="Arial" w:hAnsi="Arial" w:cs="Arial"/>
+                    <w:lang w:val="en-US"/>
+                  </w:rPr>
+                  <w:t>beliobat@apotek.com</w:t>
+                </w:r>
+              </w:p>
+            </w:tc>
+          </w:sdtContent>
+        </w:sdt>
       </w:tr>
     </w:tbl>
     <w:p>
@@ -1113,10 +1075,200 @@
             </w:r>
           </w:p>
         </w:tc>
+        <w:sdt>
+          <w:sdtPr>
+            <w:rPr>
+              <w:rFonts w:ascii="Arial" w:hAnsi="Arial" w:cs="Arial"/>
+              <w:lang w:val="en-US"/>
+            </w:rPr>
+            <w:id w:val="-1424641541"/>
+            <w:placeholder>
+              <w:docPart w:val="DefaultPlaceholder_-1854013440"/>
+            </w:placeholder>
+            <w:dataBinding w:prefixMappings="" w:xpath="/root[1]/perusahaan[1]/nama[1]" w:storeItemID="{4DB0C633-921F-4AC6-9B61-A0AECAD15139}"/>
+            <w:text/>
+          </w:sdtPr>
+          <w:sdtContent>
+            <w:tc>
+              <w:tcPr>
+                <w:tcW w:w="7938" w:type="dxa"/>
+                <w:tcBorders>
+                  <w:left w:val="nil"/>
+                  <w:bottom w:val="nil"/>
+                </w:tcBorders>
+              </w:tcPr>
+              <w:p>
+                <w:pPr>
+                  <w:jc w:val="both"/>
+                  <w:rPr>
+                    <w:rFonts w:ascii="Arial" w:hAnsi="Arial" w:cs="Arial"/>
+                    <w:lang w:val="en-US"/>
+                  </w:rPr>
+                </w:pPr>
+                <w:r>
+                  <w:rPr>
+                    <w:rFonts w:ascii="Arial" w:hAnsi="Arial" w:cs="Arial"/>
+                    <w:lang w:val="en-US"/>
+                  </w:rPr>
+                  <w:t>PT Samosir</w:t>
+                </w:r>
+              </w:p>
+            </w:tc>
+          </w:sdtContent>
+        </w:sdt>
+      </w:tr>
+      <w:tr>
+        <w:tc>
+          <w:tcPr>
+            <w:tcW w:w="2263" w:type="dxa"/>
+            <w:tcBorders>
+              <w:top w:val="nil"/>
+              <w:bottom w:val="nil"/>
+              <w:right w:val="nil"/>
+            </w:tcBorders>
+          </w:tcPr>
+          <w:p>
+            <w:pPr>
+              <w:rPr>
+                <w:rFonts w:ascii="Arial" w:hAnsi="Arial" w:cs="Arial"/>
+                <w:lang w:val="en-US"/>
+              </w:rPr>
+            </w:pPr>
+            <w:r>
+              <w:rPr>
+                <w:rFonts w:ascii="Arial" w:hAnsi="Arial" w:cs="Arial"/>
+                <w:lang w:val="en-US"/>
+              </w:rPr>
+              <w:t>NPWP</w:t>
+            </w:r>
+          </w:p>
+        </w:tc>
+        <w:tc>
+          <w:tcPr>
+            <w:tcW w:w="284" w:type="dxa"/>
+            <w:tcBorders>
+              <w:top w:val="nil"/>
+              <w:left w:val="nil"/>
+              <w:bottom w:val="nil"/>
+              <w:right w:val="nil"/>
+            </w:tcBorders>
+          </w:tcPr>
+          <w:p>
+            <w:pPr>
+              <w:rPr>
+                <w:rFonts w:ascii="Arial" w:hAnsi="Arial" w:cs="Arial"/>
+                <w:lang w:val="en-US"/>
+              </w:rPr>
+            </w:pPr>
+            <w:r>
+              <w:rPr>
+                <w:rFonts w:ascii="Arial" w:hAnsi="Arial" w:cs="Arial"/>
+                <w:lang w:val="en-US"/>
+              </w:rPr>
+              <w:t>:</w:t>
+            </w:r>
+          </w:p>
+        </w:tc>
+        <w:sdt>
+          <w:sdtPr>
+            <w:rPr>
+              <w:rFonts w:ascii="Arial" w:hAnsi="Arial" w:cs="Arial"/>
+              <w:lang w:val="en-US"/>
+            </w:rPr>
+            <w:id w:val="-627626339"/>
+            <w:placeholder>
+              <w:docPart w:val="DefaultPlaceholder_-1854013440"/>
+            </w:placeholder>
+            <w:dataBinding w:prefixMappings="" w:xpath="/root[1]/perusahaan[1]/npwp[1]" w:storeItemID="{4DB0C633-921F-4AC6-9B61-A0AECAD15139}"/>
+            <w:text/>
+          </w:sdtPr>
+          <w:sdtContent>
+            <w:tc>
+              <w:tcPr>
+                <w:tcW w:w="7938" w:type="dxa"/>
+                <w:tcBorders>
+                  <w:top w:val="nil"/>
+                  <w:left w:val="nil"/>
+                  <w:bottom w:val="nil"/>
+                </w:tcBorders>
+              </w:tcPr>
+              <w:p>
+                <w:pPr>
+                  <w:jc w:val="both"/>
+                  <w:rPr>
+                    <w:rFonts w:ascii="Arial" w:hAnsi="Arial" w:cs="Arial"/>
+                    <w:lang w:val="en-US"/>
+                  </w:rPr>
+                </w:pPr>
+                <w:r>
+                  <w:rPr>
+                    <w:rFonts w:ascii="Arial" w:hAnsi="Arial" w:cs="Arial"/>
+                    <w:lang w:val="en-US"/>
+                  </w:rPr>
+                  <w:t>343434343434</w:t>
+                </w:r>
+              </w:p>
+            </w:tc>
+          </w:sdtContent>
+        </w:sdt>
+      </w:tr>
+      <w:tr>
+        <w:tc>
+          <w:tcPr>
+            <w:tcW w:w="2263" w:type="dxa"/>
+            <w:tcBorders>
+              <w:top w:val="nil"/>
+              <w:bottom w:val="nil"/>
+              <w:right w:val="nil"/>
+            </w:tcBorders>
+          </w:tcPr>
+          <w:p>
+            <w:pPr>
+              <w:rPr>
+                <w:rFonts w:ascii="Arial" w:hAnsi="Arial" w:cs="Arial"/>
+                <w:lang w:val="en-US"/>
+              </w:rPr>
+            </w:pPr>
+            <w:r>
+              <w:rPr>
+                <w:rFonts w:ascii="Arial" w:hAnsi="Arial" w:cs="Arial"/>
+                <w:lang w:val="en-US"/>
+              </w:rPr>
+              <w:t>Jenis Perusahaan</w:t>
+            </w:r>
+          </w:p>
+        </w:tc>
+        <w:tc>
+          <w:tcPr>
+            <w:tcW w:w="284" w:type="dxa"/>
+            <w:tcBorders>
+              <w:top w:val="nil"/>
+              <w:left w:val="nil"/>
+              <w:bottom w:val="nil"/>
+              <w:right w:val="nil"/>
+            </w:tcBorders>
+          </w:tcPr>
+          <w:p>
+            <w:pPr>
+              <w:rPr>
+                <w:rFonts w:ascii="Arial" w:hAnsi="Arial" w:cs="Arial"/>
+                <w:lang w:val="en-US"/>
+              </w:rPr>
+            </w:pPr>
+            <w:r>
+              <w:rPr>
+                <w:rFonts w:ascii="Arial" w:hAnsi="Arial" w:cs="Arial"/>
+                <w:lang w:val="en-US"/>
+              </w:rPr>
+              <w:t>:</w:t>
+            </w:r>
+          </w:p>
+        </w:tc>
         <w:tc>
           <w:tcPr>
             <w:tcW w:w="7938" w:type="dxa"/>
             <w:tcBorders>
+              <w:top w:val="nil"/>
               <w:left w:val="nil"/>
               <w:bottom w:val="nil"/>
             </w:tcBorders>
@@ -1129,6 +1281,199 @@
                 <w:lang w:val="en-US"/>
               </w:rPr>
             </w:pPr>
+            <w:sdt>
+              <w:sdtPr>
+                <w:rPr>
+                  <w:rFonts w:ascii="Arial" w:hAnsi="Arial" w:cs="Arial"/>
+                  <w:lang w:val="en-US"/>
+                </w:rPr>
+                <w:id w:val="681014471"/>
+                <w:dataBinding w:prefixMappings="" w:xpath="/root[1]/perusahaan[1]/jenis[1]/kb[1]" w:storeItemID="{4DB0C633-921F-4AC6-9B61-A0AECAD15139}"/>
+                <w14:checkbox>
+                  <w14:checked w14:val="0"/>
+                  <w14:checkedState w14:val="2612" w14:font="MS Gothic"/>
+                  <w14:uncheckedState w14:val="2610" w14:font="MS Gothic"/>
+                </w14:checkbox>
+              </w:sdtPr>
+              <w:sdtContent>
+                <w:r>
+                  <w:rPr>
+                    <w:rFonts w:ascii="MS Gothic" w:eastAsia="MS Gothic" w:hAnsi="MS Gothic" w:cs="Arial" w:hint="eastAsia"/>
+                    <w:lang w:val="en-US"/>
+                  </w:rPr>
+                  <w:t>☐</w:t>
+                </w:r>
+              </w:sdtContent>
+            </w:sdt>
+            <w:r>
+              <w:rPr>
+                <w:rFonts w:ascii="Arial" w:hAnsi="Arial" w:cs="Arial"/>
+                <w:lang w:val="en-US"/>
+              </w:rPr>
+              <w:t xml:space="preserve">KB  </w:t>
+            </w:r>
+            <w:sdt>
+              <w:sdtPr>
+                <w:rPr>
+                  <w:rFonts w:ascii="Arial" w:hAnsi="Arial" w:cs="Arial"/>
+                  <w:lang w:val="en-US"/>
+                </w:rPr>
+                <w:id w:val="-95015737"/>
+                <w:dataBinding w:prefixMappings="" w:xpath="/root[1]/perusahaan[1]/jenis[1]/gb[1]" w:storeItemID="{4DB0C633-921F-4AC6-9B61-A0AECAD15139}"/>
+                <w14:checkbox>
+                  <w14:checked w14:val="0"/>
+                  <w14:checkedState w14:val="2612" w14:font="MS Gothic"/>
+                  <w14:uncheckedState w14:val="2610" w14:font="MS Gothic"/>
+                </w14:checkbox>
+              </w:sdtPr>
+              <w:sdtContent>
+                <w:r>
+                  <w:rPr>
+                    <w:rFonts w:ascii="MS Gothic" w:eastAsia="MS Gothic" w:hAnsi="MS Gothic" w:cs="Arial" w:hint="eastAsia"/>
+                    <w:lang w:val="en-US"/>
+                  </w:rPr>
+                  <w:t>☐</w:t>
+                </w:r>
+              </w:sdtContent>
+            </w:sdt>
+            <w:r>
+              <w:rPr>
+                <w:rFonts w:ascii="Arial" w:hAnsi="Arial" w:cs="Arial"/>
+                <w:lang w:val="en-US"/>
+              </w:rPr>
+              <w:t xml:space="preserve">GB  </w:t>
+            </w:r>
+            <w:sdt>
+              <w:sdtPr>
+                <w:rPr>
+                  <w:rFonts w:ascii="Arial" w:hAnsi="Arial" w:cs="Arial"/>
+                  <w:lang w:val="en-US"/>
+                </w:rPr>
+                <w:id w:val="1803961539"/>
+                <w:dataBinding w:prefixMappings="" w:xpath="/root[1]/perusahaan[1]/jenis[1]/plb[1]" w:storeItemID="{4DB0C633-921F-4AC6-9B61-A0AECAD15139}"/>
+                <w14:checkbox>
+                  <w14:checked w14:val="0"/>
+                  <w14:checkedState w14:val="2612" w14:font="MS Gothic"/>
+                  <w14:uncheckedState w14:val="2610" w14:font="MS Gothic"/>
+                </w14:checkbox>
+              </w:sdtPr>
+              <w:sdtContent>
+                <w:r>
+                  <w:rPr>
+                    <w:rFonts w:ascii="MS Gothic" w:eastAsia="MS Gothic" w:hAnsi="MS Gothic" w:cs="Arial" w:hint="eastAsia"/>
+                    <w:lang w:val="en-US"/>
+                  </w:rPr>
+                  <w:t>☐</w:t>
+                </w:r>
+              </w:sdtContent>
+            </w:sdt>
+            <w:r>
+              <w:rPr>
+                <w:rFonts w:ascii="Arial" w:hAnsi="Arial" w:cs="Arial"/>
+                <w:lang w:val="en-US"/>
+              </w:rPr>
+              <w:t xml:space="preserve">PLB  </w:t>
+            </w:r>
+            <w:sdt>
+              <w:sdtPr>
+                <w:rPr>
+                  <w:rFonts w:ascii="Arial" w:hAnsi="Arial" w:cs="Arial"/>
+                  <w:lang w:val="en-US"/>
+                </w:rPr>
+                <w:id w:val="1126664337"/>
+                <w:dataBinding w:prefixMappings="" w:xpath="/root[1]/perusahaan[1]/jenis[1]/tppb[1]" w:storeItemID="{4DB0C633-921F-4AC6-9B61-A0AECAD15139}"/>
+                <w14:checkbox>
+                  <w14:checked w14:val="0"/>
+                  <w14:checkedState w14:val="2612" w14:font="MS Gothic"/>
+                  <w14:uncheckedState w14:val="2610" w14:font="MS Gothic"/>
+                </w14:checkbox>
+              </w:sdtPr>
+              <w:sdtContent>
+                <w:r>
+                  <w:rPr>
+                    <w:rFonts w:ascii="MS Gothic" w:eastAsia="MS Gothic" w:hAnsi="MS Gothic" w:cs="Arial" w:hint="eastAsia"/>
+                    <w:lang w:val="en-US"/>
+                  </w:rPr>
+                  <w:t>☐</w:t>
+                </w:r>
+              </w:sdtContent>
+            </w:sdt>
+            <w:r>
+              <w:rPr>
+                <w:rFonts w:ascii="Arial" w:hAnsi="Arial" w:cs="Arial"/>
+                <w:lang w:val="en-US"/>
+              </w:rPr>
+              <w:t xml:space="preserve">TPPB  </w:t>
+            </w:r>
+            <w:sdt>
+              <w:sdtPr>
+                <w:rPr>
+                  <w:rFonts w:ascii="Arial" w:hAnsi="Arial" w:cs="Arial"/>
+                  <w:lang w:val="en-US"/>
+                </w:rPr>
+                <w:id w:val="544724073"/>
+                <w:dataBinding w:prefixMappings="" w:xpath="/root[1]/perusahaan[1]/jenis[1]/kp[1]" w:storeItemID="{4DB0C633-921F-4AC6-9B61-A0AECAD15139}"/>
+                <w14:checkbox>
+                  <w14:checked w14:val="0"/>
+                  <w14:checkedState w14:val="2612" w14:font="MS Gothic"/>
+                  <w14:uncheckedState w14:val="2610" w14:font="MS Gothic"/>
+                </w14:checkbox>
+              </w:sdtPr>
+              <w:sdtContent>
+                <w:r>
+                  <w:rPr>
+                    <w:rFonts w:ascii="MS Gothic" w:eastAsia="MS Gothic" w:hAnsi="MS Gothic" w:cs="Arial" w:hint="eastAsia"/>
+                    <w:lang w:val="en-US"/>
+                  </w:rPr>
+                  <w:t>☐</w:t>
+                </w:r>
+              </w:sdtContent>
+            </w:sdt>
+            <w:r>
+              <w:rPr>
+                <w:rFonts w:ascii="Arial" w:hAnsi="Arial" w:cs="Arial"/>
+                <w:lang w:val="en-US"/>
+              </w:rPr>
+              <w:t xml:space="preserve">KP  </w:t>
+            </w:r>
+            <w:sdt>
+              <w:sdtPr>
+                <w:rPr>
+                  <w:rFonts w:ascii="Arial" w:hAnsi="Arial" w:cs="Arial"/>
+                  <w:lang w:val="en-US"/>
+                </w:rPr>
+                <w:id w:val="-1917857781"/>
+                <w:dataBinding w:prefixMappings="" w:xpath="/root[1]/perusahaan[1]/jenis[1]/tps[1]" w:storeItemID="{4DB0C633-921F-4AC6-9B61-A0AECAD15139}"/>
+                <w14:checkbox>
+                  <w14:checked w14:val="0"/>
+                  <w14:checkedState w14:val="2612" w14:font="MS Gothic"/>
+                  <w14:uncheckedState w14:val="2610" w14:font="MS Gothic"/>
+                </w14:checkbox>
+              </w:sdtPr>
+              <w:sdtContent>
+                <w:r>
+                  <w:rPr>
+                    <w:rFonts w:ascii="MS Gothic" w:eastAsia="MS Gothic" w:hAnsi="MS Gothic" w:cs="Arial" w:hint="eastAsia"/>
+                    <w:lang w:val="en-US"/>
+                  </w:rPr>
+                  <w:t>☐</w:t>
+                </w:r>
+              </w:sdtContent>
+            </w:sdt>
+            <w:r>
+              <w:rPr>
+                <w:rFonts w:ascii="Arial" w:hAnsi="Arial" w:cs="Arial"/>
+                <w:lang w:val="en-US"/>
+              </w:rPr>
+              <w:t>TPS</w:t>
+            </w:r>
+            <w:r>
+              <w:rPr>
+                <w:rFonts w:ascii="Arial" w:hAnsi="Arial" w:cs="Arial"/>
+                <w:lang w:val="en-US"/>
+              </w:rPr>
+              <w:t xml:space="preserve"> *)</w:t>
+            </w:r>
           </w:p>
         </w:tc>
       </w:tr>
@@ -1154,7 +1499,7 @@
                 <w:rFonts w:ascii="Arial" w:hAnsi="Arial" w:cs="Arial"/>
                 <w:lang w:val="en-US"/>
               </w:rPr>
-              <w:t>NPWP</w:t>
+              <w:t>Alamat</w:t>
             </w:r>
           </w:p>
         </w:tc>
@@ -1184,25 +1529,48 @@
             </w:r>
           </w:p>
         </w:tc>
-        <w:tc>
-          <w:tcPr>
-            <w:tcW w:w="7938" w:type="dxa"/>
-            <w:tcBorders>
-              <w:top w:val="nil"/>
-              <w:left w:val="nil"/>
-              <w:bottom w:val="nil"/>
-            </w:tcBorders>
-          </w:tcPr>
-          <w:p>
-            <w:pPr>
-              <w:jc w:val="both"/>
-              <w:rPr>
-                <w:rFonts w:ascii="Arial" w:hAnsi="Arial" w:cs="Arial"/>
-                <w:lang w:val="en-US"/>
-              </w:rPr>
-            </w:pPr>
-          </w:p>
-        </w:tc>
+        <w:sdt>
+          <w:sdtPr>
+            <w:rPr>
+              <w:rFonts w:ascii="Arial" w:hAnsi="Arial" w:cs="Arial"/>
+              <w:lang w:val="en-US"/>
+            </w:rPr>
+            <w:id w:val="2114090059"/>
+            <w:placeholder>
+              <w:docPart w:val="DefaultPlaceholder_-1854013440"/>
+            </w:placeholder>
+            <w:dataBinding w:prefixMappings="" w:xpath="/root[1]/perusahaan[1]/alamat[1]" w:storeItemID="{4DB0C633-921F-4AC6-9B61-A0AECAD15139}"/>
+            <w:text/>
+          </w:sdtPr>
+          <w:sdtContent>
+            <w:tc>
+              <w:tcPr>
+                <w:tcW w:w="7938" w:type="dxa"/>
+                <w:tcBorders>
+                  <w:top w:val="nil"/>
+                  <w:left w:val="nil"/>
+                  <w:bottom w:val="nil"/>
+                </w:tcBorders>
+              </w:tcPr>
+              <w:p>
+                <w:pPr>
+                  <w:jc w:val="both"/>
+                  <w:rPr>
+                    <w:rFonts w:ascii="Arial" w:hAnsi="Arial" w:cs="Arial"/>
+                    <w:lang w:val="en-US"/>
+                  </w:rPr>
+                </w:pPr>
+                <w:r>
+                  <w:rPr>
+                    <w:rFonts w:ascii="Arial" w:hAnsi="Arial" w:cs="Arial"/>
+                    <w:lang w:val="en-US"/>
+                  </w:rPr>
+                  <w:t>Jakarta</w:t>
+                </w:r>
+              </w:p>
+            </w:tc>
+          </w:sdtContent>
+        </w:sdt>
       </w:tr>
       <w:tr>
         <w:tc>
@@ -1226,7 +1594,7 @@
                 <w:rFonts w:ascii="Arial" w:hAnsi="Arial" w:cs="Arial"/>
                 <w:lang w:val="en-US"/>
               </w:rPr>
-              <w:t>Jenis Perusahaan</w:t>
+              <w:t>No. Telepon</w:t>
             </w:r>
           </w:p>
         </w:tc>
@@ -1256,190 +1624,48 @@
             </w:r>
           </w:p>
         </w:tc>
-        <w:tc>
-          <w:tcPr>
-            <w:tcW w:w="7938" w:type="dxa"/>
-            <w:tcBorders>
-              <w:top w:val="nil"/>
-              <w:left w:val="nil"/>
-              <w:bottom w:val="nil"/>
-            </w:tcBorders>
-          </w:tcPr>
-          <w:p>
-            <w:pPr>
-              <w:jc w:val="both"/>
-              <w:rPr>
-                <w:rFonts w:ascii="Arial" w:hAnsi="Arial" w:cs="Arial"/>
-                <w:lang w:val="en-US"/>
-              </w:rPr>
-            </w:pPr>
-            <w:r>
-              <w:rPr>
-                <w:rFonts w:ascii="Arial" w:hAnsi="Arial" w:cs="Arial"/>
-                <w:lang w:val="en-US"/>
-              </w:rPr>
-              <w:t xml:space="preserve">KB / GB / PLB / </w:t>
-            </w:r>
-            <w:r>
-              <w:rPr>
-                <w:rFonts w:ascii="Arial" w:hAnsi="Arial" w:cs="Arial"/>
-                <w:lang w:val="en-US"/>
-              </w:rPr>
-              <w:t>TPPB / KP / TPS</w:t>
-            </w:r>
-            <w:r>
-              <w:rPr>
-                <w:rFonts w:ascii="Arial" w:hAnsi="Arial" w:cs="Arial"/>
-                <w:lang w:val="en-US"/>
-              </w:rPr>
-              <w:t xml:space="preserve"> *)</w:t>
-            </w:r>
-          </w:p>
-        </w:tc>
-      </w:tr>
-      <w:tr>
-        <w:tc>
-          <w:tcPr>
-            <w:tcW w:w="2263" w:type="dxa"/>
-            <w:tcBorders>
-              <w:top w:val="nil"/>
-              <w:bottom w:val="nil"/>
-              <w:right w:val="nil"/>
-            </w:tcBorders>
-          </w:tcPr>
-          <w:p>
-            <w:pPr>
-              <w:rPr>
-                <w:rFonts w:ascii="Arial" w:hAnsi="Arial" w:cs="Arial"/>
-                <w:lang w:val="en-US"/>
-              </w:rPr>
-            </w:pPr>
-            <w:r>
-              <w:rPr>
-                <w:rFonts w:ascii="Arial" w:hAnsi="Arial" w:cs="Arial"/>
-                <w:lang w:val="en-US"/>
-              </w:rPr>
-              <w:t>Alamat</w:t>
-            </w:r>
-          </w:p>
-        </w:tc>
-        <w:tc>
-          <w:tcPr>
-            <w:tcW w:w="284" w:type="dxa"/>
-            <w:tcBorders>
-              <w:top w:val="nil"/>
-              <w:left w:val="nil"/>
-              <w:bottom w:val="nil"/>
-              <w:right w:val="nil"/>
-            </w:tcBorders>
-          </w:tcPr>
-          <w:p>
-            <w:pPr>
-              <w:rPr>
-                <w:rFonts w:ascii="Arial" w:hAnsi="Arial" w:cs="Arial"/>
-                <w:lang w:val="en-US"/>
-              </w:rPr>
-            </w:pPr>
-            <w:r>
-              <w:rPr>
-                <w:rFonts w:ascii="Arial" w:hAnsi="Arial" w:cs="Arial"/>
-                <w:lang w:val="en-US"/>
-              </w:rPr>
-              <w:t>:</w:t>
-            </w:r>
-          </w:p>
-        </w:tc>
-        <w:tc>
-          <w:tcPr>
-            <w:tcW w:w="7938" w:type="dxa"/>
-            <w:tcBorders>
-              <w:top w:val="nil"/>
-              <w:left w:val="nil"/>
-              <w:bottom w:val="nil"/>
-            </w:tcBorders>
-          </w:tcPr>
-          <w:p>
-            <w:pPr>
-              <w:jc w:val="both"/>
-              <w:rPr>
-                <w:rFonts w:ascii="Arial" w:hAnsi="Arial" w:cs="Arial"/>
-                <w:lang w:val="en-US"/>
-              </w:rPr>
-            </w:pPr>
-          </w:p>
-        </w:tc>
-      </w:tr>
-      <w:tr>
-        <w:tc>
-          <w:tcPr>
-            <w:tcW w:w="2263" w:type="dxa"/>
-            <w:tcBorders>
-              <w:top w:val="nil"/>
-              <w:bottom w:val="nil"/>
-              <w:right w:val="nil"/>
-            </w:tcBorders>
-          </w:tcPr>
-          <w:p>
-            <w:pPr>
-              <w:rPr>
-                <w:rFonts w:ascii="Arial" w:hAnsi="Arial" w:cs="Arial"/>
-                <w:lang w:val="en-US"/>
-              </w:rPr>
-            </w:pPr>
-            <w:r>
-              <w:rPr>
-                <w:rFonts w:ascii="Arial" w:hAnsi="Arial" w:cs="Arial"/>
-                <w:lang w:val="en-US"/>
-              </w:rPr>
-              <w:t>No. Telepon</w:t>
-            </w:r>
-          </w:p>
-        </w:tc>
-        <w:tc>
-          <w:tcPr>
-            <w:tcW w:w="284" w:type="dxa"/>
-            <w:tcBorders>
-              <w:top w:val="nil"/>
-              <w:left w:val="nil"/>
-              <w:bottom w:val="nil"/>
-              <w:right w:val="nil"/>
-            </w:tcBorders>
-          </w:tcPr>
-          <w:p>
-            <w:pPr>
-              <w:rPr>
-                <w:rFonts w:ascii="Arial" w:hAnsi="Arial" w:cs="Arial"/>
-                <w:lang w:val="en-US"/>
-              </w:rPr>
-            </w:pPr>
-            <w:r>
-              <w:rPr>
-                <w:rFonts w:ascii="Arial" w:hAnsi="Arial" w:cs="Arial"/>
-                <w:lang w:val="en-US"/>
-              </w:rPr>
-              <w:t>:</w:t>
-            </w:r>
-          </w:p>
-        </w:tc>
-        <w:tc>
-          <w:tcPr>
-            <w:tcW w:w="7938" w:type="dxa"/>
-            <w:tcBorders>
-              <w:top w:val="nil"/>
-              <w:left w:val="nil"/>
-              <w:bottom w:val="nil"/>
-            </w:tcBorders>
-          </w:tcPr>
-          <w:p>
-            <w:pPr>
-              <w:jc w:val="both"/>
-              <w:rPr>
-                <w:rFonts w:ascii="Arial" w:hAnsi="Arial" w:cs="Arial"/>
-                <w:lang w:val="en-US"/>
-              </w:rPr>
-            </w:pPr>
-          </w:p>
-        </w:tc>
+        <w:sdt>
+          <w:sdtPr>
+            <w:rPr>
+              <w:rFonts w:ascii="Arial" w:hAnsi="Arial" w:cs="Arial"/>
+              <w:lang w:val="en-US"/>
+            </w:rPr>
+            <w:id w:val="1258019850"/>
+            <w:placeholder>
+              <w:docPart w:val="DefaultPlaceholder_-1854013440"/>
+            </w:placeholder>
+            <w:dataBinding w:prefixMappings="" w:xpath="/root[1]/perusahaan[1]/telp[1]" w:storeItemID="{4DB0C633-921F-4AC6-9B61-A0AECAD15139}"/>
+            <w:text/>
+          </w:sdtPr>
+          <w:sdtContent>
+            <w:tc>
+              <w:tcPr>
+                <w:tcW w:w="7938" w:type="dxa"/>
+                <w:tcBorders>
+                  <w:top w:val="nil"/>
+                  <w:left w:val="nil"/>
+                  <w:bottom w:val="nil"/>
+                </w:tcBorders>
+              </w:tcPr>
+              <w:p>
+                <w:pPr>
+                  <w:jc w:val="both"/>
+                  <w:rPr>
+                    <w:rFonts w:ascii="Arial" w:hAnsi="Arial" w:cs="Arial"/>
+                    <w:lang w:val="en-US"/>
+                  </w:rPr>
+                </w:pPr>
+                <w:r>
+                  <w:rPr>
+                    <w:rFonts w:ascii="Arial" w:hAnsi="Arial" w:cs="Arial"/>
+                    <w:lang w:val="en-US"/>
+                  </w:rPr>
+                  <w:t>9876543210</w:t>
+                </w:r>
+              </w:p>
+            </w:tc>
+          </w:sdtContent>
+        </w:sdt>
       </w:tr>
       <w:tr>
         <w:tc>
@@ -1491,24 +1717,47 @@
             </w:r>
           </w:p>
         </w:tc>
-        <w:tc>
-          <w:tcPr>
-            <w:tcW w:w="7938" w:type="dxa"/>
-            <w:tcBorders>
-              <w:top w:val="nil"/>
-              <w:left w:val="nil"/>
-            </w:tcBorders>
-          </w:tcPr>
-          <w:p>
-            <w:pPr>
-              <w:jc w:val="both"/>
-              <w:rPr>
-                <w:rFonts w:ascii="Arial" w:hAnsi="Arial" w:cs="Arial"/>
-                <w:lang w:val="en-US"/>
-              </w:rPr>
-            </w:pPr>
-          </w:p>
-        </w:tc>
+        <w:sdt>
+          <w:sdtPr>
+            <w:rPr>
+              <w:rFonts w:ascii="Arial" w:hAnsi="Arial" w:cs="Arial"/>
+              <w:lang w:val="en-US"/>
+            </w:rPr>
+            <w:id w:val="-1790884480"/>
+            <w:placeholder>
+              <w:docPart w:val="DefaultPlaceholder_-1854013440"/>
+            </w:placeholder>
+            <w:dataBinding w:prefixMappings="" w:xpath="/root[1]/perusahaan[1]/email[1]" w:storeItemID="{4DB0C633-921F-4AC6-9B61-A0AECAD15139}"/>
+            <w:text/>
+          </w:sdtPr>
+          <w:sdtContent>
+            <w:tc>
+              <w:tcPr>
+                <w:tcW w:w="7938" w:type="dxa"/>
+                <w:tcBorders>
+                  <w:top w:val="nil"/>
+                  <w:left w:val="nil"/>
+                </w:tcBorders>
+              </w:tcPr>
+              <w:p>
+                <w:pPr>
+                  <w:jc w:val="both"/>
+                  <w:rPr>
+                    <w:rFonts w:ascii="Arial" w:hAnsi="Arial" w:cs="Arial"/>
+                    <w:lang w:val="en-US"/>
+                  </w:rPr>
+                </w:pPr>
+                <w:r>
+                  <w:rPr>
+                    <w:rFonts w:ascii="Arial" w:hAnsi="Arial" w:cs="Arial"/>
+                    <w:lang w:val="en-US"/>
+                  </w:rPr>
+                  <w:t>perusahaan@jakarta.com</w:t>
+                </w:r>
+              </w:p>
+            </w:tc>
+          </w:sdtContent>
+        </w:sdt>
       </w:tr>
     </w:tbl>
     <w:p>
@@ -1703,65 +1952,136 @@
                 <w:lang w:val="en-US"/>
               </w:rPr>
             </w:pPr>
-            <w:r>
-              <w:rPr>
-                <w:rFonts w:ascii="Arial" w:hAnsi="Arial" w:cs="Arial"/>
-                <w:lang w:val="en-US"/>
-              </w:rPr>
-              <w:t>……………….., …  ………….  2020</w:t>
-            </w:r>
+            <w:sdt>
+              <w:sdtPr>
+                <w:rPr>
+                  <w:rFonts w:ascii="Arial" w:hAnsi="Arial" w:cs="Arial"/>
+                  <w:lang w:val="en-US"/>
+                </w:rPr>
+                <w:id w:val="-311955769"/>
+                <w:placeholder>
+                  <w:docPart w:val="DefaultPlaceholder_-1854013440"/>
+                </w:placeholder>
+                <w:dataBinding w:prefixMappings="" w:xpath="/root[1]/penandatanganan[1]/tempat[1]" w:storeItemID="{4DB0C633-921F-4AC6-9B61-A0AECAD15139}"/>
+                <w:text/>
+              </w:sdtPr>
+              <w:sdtContent>
+                <w:r>
+                  <w:rPr>
+                    <w:rFonts w:ascii="Arial" w:hAnsi="Arial" w:cs="Arial"/>
+                    <w:lang w:val="en-US"/>
+                  </w:rPr>
+                  <w:t>Jakarta</w:t>
+                </w:r>
+              </w:sdtContent>
+            </w:sdt>
+            <w:r>
+              <w:rPr>
+                <w:rFonts w:ascii="Arial" w:hAnsi="Arial" w:cs="Arial"/>
+                <w:lang w:val="en-US"/>
+              </w:rPr>
+              <w:t xml:space="preserve">, </w:t>
+            </w:r>
+            <w:sdt>
+              <w:sdtPr>
+                <w:rPr>
+                  <w:rFonts w:ascii="Arial" w:hAnsi="Arial" w:cs="Arial"/>
+                  <w:lang w:val="en-US"/>
+                </w:rPr>
+                <w:id w:val="1453509624"/>
+                <w:placeholder>
+                  <w:docPart w:val="DefaultPlaceholder_-1854013440"/>
+                </w:placeholder>
+                <w:dataBinding w:prefixMappings="" w:xpath="/root[1]/penandatanganan[1]/tanggal[1]" w:storeItemID="{4DB0C633-921F-4AC6-9B61-A0AECAD15139}"/>
+                <w:text/>
+              </w:sdtPr>
+              <w:sdtContent>
+                <w:r>
+                  <w:rPr>
+                    <w:rFonts w:ascii="Arial" w:hAnsi="Arial" w:cs="Arial"/>
+                    <w:lang w:val="en-US"/>
+                  </w:rPr>
+                  <w:t>12 Agustus 2020</w:t>
+                </w:r>
+              </w:sdtContent>
+            </w:sdt>
           </w:p>
         </w:tc>
       </w:tr>
       <w:tr>
-        <w:tc>
-          <w:tcPr>
-            <w:tcW w:w="5665" w:type="dxa"/>
-            <w:gridSpan w:val="2"/>
-          </w:tcPr>
-          <w:p>
-            <w:pPr>
-              <w:rPr>
-                <w:rFonts w:ascii="Arial" w:hAnsi="Arial" w:cs="Arial"/>
-                <w:lang w:val="en-US"/>
-              </w:rPr>
-            </w:pPr>
-            <w:r>
-              <w:rPr>
-                <w:rFonts w:ascii="Arial" w:hAnsi="Arial" w:cs="Arial"/>
-                <w:lang w:val="en-US"/>
-              </w:rPr>
-              <w:t>Jabatan</w:t>
-            </w:r>
-            <w:r>
-              <w:rPr>
-                <w:rFonts w:ascii="Arial" w:hAnsi="Arial" w:cs="Arial"/>
-                <w:lang w:val="en-US"/>
-              </w:rPr>
-              <w:t xml:space="preserve"> ***)</w:t>
-            </w:r>
-          </w:p>
-        </w:tc>
-        <w:tc>
-          <w:tcPr>
-            <w:tcW w:w="4820" w:type="dxa"/>
-          </w:tcPr>
-          <w:p>
-            <w:pPr>
-              <w:rPr>
-                <w:rFonts w:ascii="Arial" w:hAnsi="Arial" w:cs="Arial"/>
-                <w:lang w:val="en-US"/>
-              </w:rPr>
-            </w:pPr>
-            <w:r>
-              <w:rPr>
-                <w:rFonts w:ascii="Arial" w:hAnsi="Arial" w:cs="Arial"/>
-                <w:lang w:val="en-US"/>
-              </w:rPr>
-              <w:t>Pemohon</w:t>
-            </w:r>
-          </w:p>
-        </w:tc>
+        <w:sdt>
+          <w:sdtPr>
+            <w:rPr>
+              <w:rFonts w:ascii="Arial" w:hAnsi="Arial" w:cs="Arial"/>
+              <w:lang w:val="en-US"/>
+            </w:rPr>
+            <w:id w:val="1360625653"/>
+            <w:placeholder>
+              <w:docPart w:val="DefaultPlaceholder_-1854013440"/>
+            </w:placeholder>
+            <w:dataBinding w:prefixMappings="" w:xpath="/root[1]/penandatanganan[1]/jabatan[1]" w:storeItemID="{4DB0C633-921F-4AC6-9B61-A0AECAD15139}"/>
+            <w:text/>
+          </w:sdtPr>
+          <w:sdtContent>
+            <w:tc>
+              <w:tcPr>
+                <w:tcW w:w="5665" w:type="dxa"/>
+                <w:gridSpan w:val="2"/>
+              </w:tcPr>
+              <w:p>
+                <w:pPr>
+                  <w:rPr>
+                    <w:rFonts w:ascii="Arial" w:hAnsi="Arial" w:cs="Arial"/>
+                    <w:lang w:val="en-US"/>
+                  </w:rPr>
+                </w:pPr>
+                <w:r>
+                  <w:rPr>
+                    <w:rFonts w:ascii="Arial" w:hAnsi="Arial" w:cs="Arial"/>
+                    <w:lang w:val="en-US"/>
+                  </w:rPr>
+                  <w:t>Direktur</w:t>
+                </w:r>
+              </w:p>
+            </w:tc>
+          </w:sdtContent>
+        </w:sdt>
+        <w:sdt>
+          <w:sdtPr>
+            <w:rPr>
+              <w:rFonts w:ascii="Arial" w:hAnsi="Arial" w:cs="Arial"/>
+              <w:lang w:val="en-US"/>
+            </w:rPr>
+            <w:id w:val="1934616187"/>
+            <w:placeholder>
+              <w:docPart w:val="DefaultPlaceholder_-1854013440"/>
+            </w:placeholder>
+            <w:dataBinding w:prefixMappings="" w:xpath="/root[1]/penandatanganan[1]/namapemohon[1]" w:storeItemID="{4DB0C633-921F-4AC6-9B61-A0AECAD15139}"/>
+            <w:text/>
+          </w:sdtPr>
+          <w:sdtContent>
+            <w:tc>
+              <w:tcPr>
+                <w:tcW w:w="4820" w:type="dxa"/>
+              </w:tcPr>
+              <w:p>
+                <w:pPr>
+                  <w:rPr>
+                    <w:rFonts w:ascii="Arial" w:hAnsi="Arial" w:cs="Arial"/>
+                    <w:lang w:val="en-US"/>
+                  </w:rPr>
+                </w:pPr>
+                <w:r>
+                  <w:rPr>
+                    <w:rFonts w:ascii="Arial" w:hAnsi="Arial" w:cs="Arial"/>
+                    <w:lang w:val="en-US"/>
+                  </w:rPr>
+                  <w:t>Agus</w:t>
+                </w:r>
+              </w:p>
+            </w:tc>
+          </w:sdtContent>
+        </w:sdt>
       </w:tr>
       <w:tr>
         <w:trPr>
@@ -1896,46 +2216,78 @@
         </w:tc>
       </w:tr>
       <w:tr>
-        <w:tc>
-          <w:tcPr>
-            <w:tcW w:w="5665" w:type="dxa"/>
-            <w:gridSpan w:val="2"/>
-          </w:tcPr>
-          <w:p>
-            <w:pPr>
-              <w:rPr>
-                <w:rFonts w:ascii="Arial" w:hAnsi="Arial" w:cs="Arial"/>
-                <w:lang w:val="en-US"/>
-              </w:rPr>
-            </w:pPr>
-            <w:r>
-              <w:rPr>
-                <w:rFonts w:ascii="Arial" w:hAnsi="Arial" w:cs="Arial"/>
-                <w:lang w:val="en-US"/>
-              </w:rPr>
-              <w:t>Nama</w:t>
-            </w:r>
-          </w:p>
-        </w:tc>
+        <w:sdt>
+          <w:sdtPr>
+            <w:rPr>
+              <w:rFonts w:ascii="Arial" w:hAnsi="Arial" w:cs="Arial"/>
+              <w:lang w:val="en-US"/>
+            </w:rPr>
+            <w:id w:val="2106762576"/>
+            <w:placeholder>
+              <w:docPart w:val="DefaultPlaceholder_-1854013440"/>
+            </w:placeholder>
+            <w:dataBinding w:prefixMappings="" w:xpath="/root[1]/penandatanganan[1]/namamengetahui[1]" w:storeItemID="{4DB0C633-921F-4AC6-9B61-A0AECAD15139}"/>
+            <w:text/>
+          </w:sdtPr>
+          <w:sdtContent>
+            <w:tc>
+              <w:tcPr>
+                <w:tcW w:w="5665" w:type="dxa"/>
+                <w:gridSpan w:val="2"/>
+              </w:tcPr>
+              <w:p>
+                <w:pPr>
+                  <w:rPr>
+                    <w:rFonts w:ascii="Arial" w:hAnsi="Arial" w:cs="Arial"/>
+                    <w:lang w:val="en-US"/>
+                  </w:rPr>
+                </w:pPr>
+                <w:r>
+                  <w:rPr>
+                    <w:rFonts w:ascii="Arial" w:hAnsi="Arial" w:cs="Arial"/>
+                    <w:lang w:val="en-US"/>
+                  </w:rPr>
+                  <w:t>Shinta</w:t>
+                </w:r>
+              </w:p>
+            </w:tc>
+          </w:sdtContent>
+        </w:sdt>
         <w:tc>
           <w:tcPr>
             <w:tcW w:w="4820" w:type="dxa"/>
           </w:tcPr>
-          <w:p>
-            <w:pPr>
-              <w:rPr>
-                <w:rFonts w:ascii="Arial" w:hAnsi="Arial" w:cs="Arial"/>
-                <w:lang w:val="en-US"/>
-              </w:rPr>
-            </w:pPr>
-            <w:r>
-              <w:rPr>
-                <w:rFonts w:ascii="Arial" w:hAnsi="Arial" w:cs="Arial"/>
-                <w:lang w:val="en-US"/>
-              </w:rPr>
-              <w:t>Nama</w:t>
-            </w:r>
-          </w:p>
+          <w:sdt>
+            <w:sdtPr>
+              <w:rPr>
+                <w:rFonts w:ascii="Arial" w:hAnsi="Arial" w:cs="Arial"/>
+                <w:lang w:val="en-US"/>
+              </w:rPr>
+              <w:id w:val="-1115672205"/>
+              <w:placeholder>
+                <w:docPart w:val="DefaultPlaceholder_-1854013440"/>
+              </w:placeholder>
+              <w:dataBinding w:prefixMappings="" w:xpath="/root[1]/penandatanganan[1]/namapemohon[1]" w:storeItemID="{4DB0C633-921F-4AC6-9B61-A0AECAD15139}"/>
+              <w:text/>
+            </w:sdtPr>
+            <w:sdtContent>
+              <w:p>
+                <w:pPr>
+                  <w:rPr>
+                    <w:rFonts w:ascii="Arial" w:hAnsi="Arial" w:cs="Arial"/>
+                    <w:lang w:val="en-US"/>
+                  </w:rPr>
+                </w:pPr>
+                <w:r>
+                  <w:rPr>
+                    <w:rFonts w:ascii="Arial" w:hAnsi="Arial" w:cs="Arial"/>
+                    <w:lang w:val="en-US"/>
+                  </w:rPr>
+                  <w:t>Agus</w:t>
+                </w:r>
+              </w:p>
+            </w:sdtContent>
+          </w:sdt>
           <w:p>
             <w:pPr>
               <w:rPr>
@@ -1949,14 +2301,6 @@
         </w:tc>
       </w:tr>
     </w:tbl>
-    <w:p>
-      <w:pPr>
-        <w:rPr>
-          <w:rFonts w:ascii="Arial" w:hAnsi="Arial" w:cs="Arial"/>
-          <w:lang w:val="en-US"/>
-        </w:rPr>
-      </w:pPr>
-    </w:p>
     <w:p>
       <w:pPr>
         <w:rPr>
@@ -2573,7 +2917,576 @@
       </w:tblBorders>
     </w:tblPr>
   </w:style>
+  <w:style w:type="character" w:styleId="PlaceholderText">
+    <w:name w:val="Placeholder Text"/>
+    <w:basedOn w:val="DefaultParagraphFont"/>
+    <w:uiPriority w:val="99"/>
+    <w:semiHidden/>
+    <w:rsid w:val="00AA4498"/>
+    <w:rPr>
+      <w:color w:val="808080"/>
+    </w:rPr>
+  </w:style>
 </w:styles>
+</file>
+
+<file path=word/glossary/document.xml><?xml version="1.0" encoding="utf-8"?>
+<w:glossaryDocument xmlns:wpc="http://schemas.microsoft.com/office/word/2010/wordprocessingCanvas" xmlns:cx="http://schemas.microsoft.com/office/drawing/2014/chartex" xmlns:cx1="http://schemas.microsoft.com/office/drawing/2015/9/8/chartex" xmlns:cx2="http://schemas.microsoft.com/office/drawing/2015/10/21/chartex" xmlns:cx3="http://schemas.microsoft.com/office/drawing/2016/5/9/chartex" xmlns:cx4="http://schemas.microsoft.com/office/drawing/2016/5/10/chartex" xmlns:cx5="http://schemas.microsoft.com/office/drawing/2016/5/11/chartex" xmlns:cx6="http://schemas.microsoft.com/office/drawing/2016/5/12/chartex" xmlns:cx7="http://schemas.microsoft.com/office/drawing/2016/5/13/chartex" xmlns:cx8="http://schemas.microsoft.com/office/drawing/2016/5/14/chartex" xmlns:mc="http://schemas.openxmlformats.org/markup-compatibility/2006" xmlns:aink="http://schemas.microsoft.com/office/drawing/2016/ink" xmlns:am3d="http://schemas.microsoft.com/office/drawing/2017/model3d" xmlns:o="urn:schemas-microsoft-com:office:office" xmlns:r="http://schemas.openxmlformats.org/officeDocument/2006/relationships" xmlns:m="http://schemas.openxmlformats.org/officeDocument/2006/math" xmlns:v="urn:schemas-microsoft-com:vml" xmlns:wp14="http://schemas.microsoft.com/office/word/2010/wordprocessingDrawing" xmlns:wp="http://schemas.openxmlformats.org/drawingml/2006/wordprocessingDrawing" xmlns:w10="urn:schemas-microsoft-com:office:word" xmlns:w="http://schemas.openxmlformats.org/wordprocessingml/2006/main" xmlns:w14="http://schemas.microsoft.com/office/word/2010/wordml" xmlns:w15="http://schemas.microsoft.com/office/word/2012/wordml" xmlns:w16cex="http://schemas.microsoft.com/office/word/2018/wordml/cex" xmlns:w16cid="http://schemas.microsoft.com/office/word/2016/wordml/cid" xmlns:w16="http://schemas.microsoft.com/office/word/2018/wordml" xmlns:w16se="http://schemas.microsoft.com/office/word/2015/wordml/symex" xmlns:wpg="http://schemas.microsoft.com/office/word/2010/wordprocessingGroup" xmlns:wpi="http://schemas.microsoft.com/office/word/2010/wordprocessingInk" xmlns:wne="http://schemas.microsoft.com/office/word/2006/wordml" xmlns:wps="http://schemas.microsoft.com/office/word/2010/wordprocessingShape" mc:Ignorable="w14 w15 w16se w16cid w16 w16cex wp14">
+  <w:docParts>
+    <w:docPart>
+      <w:docPartPr>
+        <w:name w:val="DefaultPlaceholder_-1854013440"/>
+        <w:category>
+          <w:name w:val="General"/>
+          <w:gallery w:val="placeholder"/>
+        </w:category>
+        <w:types>
+          <w:type w:val="bbPlcHdr"/>
+        </w:types>
+        <w:behaviors>
+          <w:behavior w:val="content"/>
+        </w:behaviors>
+        <w:guid w:val="{3CA1BE82-986C-4091-ADC0-624C2AF67E5F}"/>
+      </w:docPartPr>
+      <w:docPartBody>
+        <w:p>
+          <w:r>
+            <w:rPr>
+              <w:rStyle w:val="PlaceholderText"/>
+            </w:rPr>
+            <w:t>Click or tap here to enter text.</w:t>
+          </w:r>
+        </w:p>
+      </w:docPartBody>
+    </w:docPart>
+  </w:docParts>
+</w:glossaryDocument>
+</file>
+
+<file path=word/glossary/fontTable.xml><?xml version="1.0" encoding="utf-8"?>
+<w:fonts xmlns:mc="http://schemas.openxmlformats.org/markup-compatibility/2006" xmlns:r="http://schemas.openxmlformats.org/officeDocument/2006/relationships" xmlns:w="http://schemas.openxmlformats.org/wordprocessingml/2006/main" xmlns:w14="http://schemas.microsoft.com/office/word/2010/wordml" xmlns:w15="http://schemas.microsoft.com/office/word/2012/wordml" xmlns:w16cex="http://schemas.microsoft.com/office/word/2018/wordml/cex" xmlns:w16cid="http://schemas.microsoft.com/office/word/2016/wordml/cid" xmlns:w16="http://schemas.microsoft.com/office/word/2018/wordml" xmlns:w16se="http://schemas.microsoft.com/office/word/2015/wordml/symex" mc:Ignorable="w14 w15 w16se w16cid w16 w16cex">
+  <w:font w:name="Calibri">
+    <w:panose1 w:val="020F0502020204030204"/>
+    <w:charset w:val="00"/>
+    <w:family w:val="swiss"/>
+    <w:pitch w:val="variable"/>
+    <w:sig w:usb0="E4002EFF" w:usb1="C000247B" w:usb2="00000009" w:usb3="00000000" w:csb0="000001FF" w:csb1="00000000"/>
+  </w:font>
+  <w:font w:name="Times New Roman">
+    <w:panose1 w:val="02020603050405020304"/>
+    <w:charset w:val="00"/>
+    <w:family w:val="roman"/>
+    <w:pitch w:val="variable"/>
+    <w:sig w:usb0="E0002EFF" w:usb1="C000785B" w:usb2="00000009" w:usb3="00000000" w:csb0="000001FF" w:csb1="00000000"/>
+  </w:font>
+  <w:font w:name="Arial">
+    <w:panose1 w:val="020B0604020202020204"/>
+    <w:charset w:val="00"/>
+    <w:family w:val="swiss"/>
+    <w:pitch w:val="variable"/>
+    <w:sig w:usb0="E0002EFF" w:usb1="C000785B" w:usb2="00000009" w:usb3="00000000" w:csb0="000001FF" w:csb1="00000000"/>
+  </w:font>
+  <w:font w:name="MS Gothic">
+    <w:altName w:val="ＭＳ ゴシック"/>
+    <w:panose1 w:val="020B0609070205080204"/>
+    <w:charset w:val="80"/>
+    <w:family w:val="modern"/>
+    <w:pitch w:val="fixed"/>
+    <w:sig w:usb0="E00002FF" w:usb1="6AC7FDFB" w:usb2="08000012" w:usb3="00000000" w:csb0="0002009F" w:csb1="00000000"/>
+  </w:font>
+  <w:font w:name="Calibri Light">
+    <w:panose1 w:val="020F0302020204030204"/>
+    <w:charset w:val="00"/>
+    <w:family w:val="swiss"/>
+    <w:pitch w:val="variable"/>
+    <w:sig w:usb0="E4002EFF" w:usb1="C000247B" w:usb2="00000009" w:usb3="00000000" w:csb0="000001FF" w:csb1="00000000"/>
+  </w:font>
+</w:fonts>
+</file>
+
+<file path=word/glossary/settings.xml><?xml version="1.0" encoding="utf-8"?>
+<w:settings xmlns:mc="http://schemas.openxmlformats.org/markup-compatibility/2006" xmlns:o="urn:schemas-microsoft-com:office:office" xmlns:r="http://schemas.openxmlformats.org/officeDocument/2006/relationships" xmlns:m="http://schemas.openxmlformats.org/officeDocument/2006/math" xmlns:v="urn:schemas-microsoft-com:vml" xmlns:w10="urn:schemas-microsoft-com:office:word" xmlns:w="http://schemas.openxmlformats.org/wordprocessingml/2006/main" xmlns:w14="http://schemas.microsoft.com/office/word/2010/wordml" xmlns:w15="http://schemas.microsoft.com/office/word/2012/wordml" xmlns:w16cex="http://schemas.microsoft.com/office/word/2018/wordml/cex" xmlns:w16cid="http://schemas.microsoft.com/office/word/2016/wordml/cid" xmlns:w16="http://schemas.microsoft.com/office/word/2018/wordml" xmlns:w16se="http://schemas.microsoft.com/office/word/2015/wordml/symex" xmlns:sl="http://schemas.openxmlformats.org/schemaLibrary/2006/main" mc:Ignorable="w14 w15 w16se w16cid w16 w16cex">
+  <w:view w:val="normal"/>
+  <w:defaultTabStop w:val="720"/>
+  <w:characterSpacingControl w:val="doNotCompress"/>
+  <w:compat>
+    <w:useFELayout/>
+    <w:compatSetting w:name="compatibilityMode" w:uri="http://schemas.microsoft.com/office/word" w:val="15"/>
+    <w:compatSetting w:name="overrideTableStyleFontSizeAndJustification" w:uri="http://schemas.microsoft.com/office/word" w:val="1"/>
+    <w:compatSetting w:name="enableOpenTypeFeatures" w:uri="http://schemas.microsoft.com/office/word" w:val="1"/>
+    <w:compatSetting w:name="doNotFlipMirrorIndents" w:uri="http://schemas.microsoft.com/office/word" w:val="1"/>
+    <w:compatSetting w:name="differentiateMultirowTableHeaders" w:uri="http://schemas.microsoft.com/office/word" w:val="1"/>
+    <w:compatSetting w:name="useWord2013TrackBottomHyphenation" w:uri="http://schemas.microsoft.com/office/word" w:val="0"/>
+  </w:compat>
+  <w:rsids>
+    <w:rsidRoot w:val="002E5F84"/>
+    <w:rsid w:val="002E5F84"/>
+  </w:rsids>
+  <m:mathPr>
+    <m:mathFont m:val="Cambria Math"/>
+    <m:brkBin m:val="before"/>
+    <m:brkBinSub m:val="--"/>
+    <m:smallFrac m:val="0"/>
+    <m:dispDef/>
+    <m:lMargin m:val="0"/>
+    <m:rMargin m:val="0"/>
+    <m:defJc m:val="centerGroup"/>
+    <m:wrapIndent m:val="1440"/>
+    <m:intLim m:val="subSup"/>
+    <m:naryLim m:val="undOvr"/>
+  </m:mathPr>
+  <w:themeFontLang w:val="en-ID"/>
+  <w:clrSchemeMapping w:bg1="light1" w:t1="dark1" w:bg2="light2" w:t2="dark2" w:accent1="accent1" w:accent2="accent2" w:accent3="accent3" w:accent4="accent4" w:accent5="accent5" w:accent6="accent6" w:hyperlink="hyperlink" w:followedHyperlink="followedHyperlink"/>
+  <w:decimalSymbol w:val=","/>
+  <w:listSeparator w:val=";"/>
+  <w15:chartTrackingRefBased/>
+</w:settings>
+</file>
+
+<file path=word/glossary/styles.xml><?xml version="1.0" encoding="utf-8"?>
+<w:styles xmlns:mc="http://schemas.openxmlformats.org/markup-compatibility/2006" xmlns:r="http://schemas.openxmlformats.org/officeDocument/2006/relationships" xmlns:w="http://schemas.openxmlformats.org/wordprocessingml/2006/main" xmlns:w14="http://schemas.microsoft.com/office/word/2010/wordml" xmlns:w15="http://schemas.microsoft.com/office/word/2012/wordml" xmlns:w16cex="http://schemas.microsoft.com/office/word/2018/wordml/cex" xmlns:w16cid="http://schemas.microsoft.com/office/word/2016/wordml/cid" xmlns:w16="http://schemas.microsoft.com/office/word/2018/wordml" xmlns:w16se="http://schemas.microsoft.com/office/word/2015/wordml/symex" mc:Ignorable="w14 w15 w16se w16cid w16 w16cex">
+  <w:docDefaults>
+    <w:rPrDefault>
+      <w:rPr>
+        <w:rFonts w:asciiTheme="minorHAnsi" w:eastAsiaTheme="minorEastAsia" w:hAnsiTheme="minorHAnsi" w:cstheme="minorBidi"/>
+        <w:sz w:val="22"/>
+        <w:szCs w:val="22"/>
+        <w:lang w:val="en-ID" w:eastAsia="en-ID" w:bidi="ar-SA"/>
+      </w:rPr>
+    </w:rPrDefault>
+    <w:pPrDefault>
+      <w:pPr>
+        <w:spacing w:after="160" w:line="259" w:lineRule="auto"/>
+      </w:pPr>
+    </w:pPrDefault>
+  </w:docDefaults>
+  <w:latentStyles w:defLockedState="0" w:defUIPriority="99" w:defSemiHidden="0" w:defUnhideWhenUsed="0" w:defQFormat="0" w:count="376">
+    <w:lsdException w:name="Normal" w:uiPriority="0" w:qFormat="1"/>
+    <w:lsdException w:name="heading 1" w:uiPriority="9" w:qFormat="1"/>
+    <w:lsdException w:name="heading 2" w:semiHidden="1" w:uiPriority="9" w:unhideWhenUsed="1" w:qFormat="1"/>
+    <w:lsdException w:name="heading 3" w:semiHidden="1" w:uiPriority="9" w:unhideWhenUsed="1" w:qFormat="1"/>
+    <w:lsdException w:name="heading 4" w:semiHidden="1" w:uiPriority="9" w:unhideWhenUsed="1" w:qFormat="1"/>
+    <w:lsdException w:name="heading 5" w:semiHidden="1" w:uiPriority="9" w:unhideWhenUsed="1" w:qFormat="1"/>
+    <w:lsdException w:name="heading 6" w:semiHidden="1" w:uiPriority="9" w:unhideWhenUsed="1" w:qFormat="1"/>
+    <w:lsdException w:name="heading 7" w:semiHidden="1" w:uiPriority="9" w:unhideWhenUsed="1" w:qFormat="1"/>
+    <w:lsdException w:name="heading 8" w:semiHidden="1" w:uiPriority="9" w:unhideWhenUsed="1" w:qFormat="1"/>
+    <w:lsdException w:name="heading 9" w:semiHidden="1" w:uiPriority="9" w:unhideWhenUsed="1" w:qFormat="1"/>
+    <w:lsdException w:name="index 1" w:semiHidden="1" w:unhideWhenUsed="1"/>
+    <w:lsdException w:name="index 2" w:semiHidden="1" w:unhideWhenUsed="1"/>
+    <w:lsdException w:name="index 3" w:semiHidden="1" w:unhideWhenUsed="1"/>
+    <w:lsdException w:name="index 4" w:semiHidden="1" w:unhideWhenUsed="1"/>
+    <w:lsdException w:name="index 5" w:semiHidden="1" w:unhideWhenUsed="1"/>
+    <w:lsdException w:name="index 6" w:semiHidden="1" w:unhideWhenUsed="1"/>
+    <w:lsdException w:name="index 7" w:semiHidden="1" w:unhideWhenUsed="1"/>
+    <w:lsdException w:name="index 8" w:semiHidden="1" w:unhideWhenUsed="1"/>
+    <w:lsdException w:name="index 9" w:semiHidden="1" w:unhideWhenUsed="1"/>
+    <w:lsdException w:name="toc 1" w:semiHidden="1" w:uiPriority="39" w:unhideWhenUsed="1"/>
+    <w:lsdException w:name="toc 2" w:semiHidden="1" w:uiPriority="39" w:unhideWhenUsed="1"/>
+    <w:lsdException w:name="toc 3" w:semiHidden="1" w:uiPriority="39" w:unhideWhenUsed="1"/>
+    <w:lsdException w:name="toc 4" w:semiHidden="1" w:uiPriority="39" w:unhideWhenUsed="1"/>
+    <w:lsdException w:name="toc 5" w:semiHidden="1" w:uiPriority="39" w:unhideWhenUsed="1"/>
+    <w:lsdException w:name="toc 6" w:semiHidden="1" w:uiPriority="39" w:unhideWhenUsed="1"/>
+    <w:lsdException w:name="toc 7" w:semiHidden="1" w:uiPriority="39" w:unhideWhenUsed="1"/>
+    <w:lsdException w:name="toc 8" w:semiHidden="1" w:uiPriority="39" w:unhideWhenUsed="1"/>
+    <w:lsdException w:name="toc 9" w:semiHidden="1" w:uiPriority="39" w:unhideWhenUsed="1"/>
+    <w:lsdException w:name="Normal Indent" w:semiHidden="1" w:unhideWhenUsed="1"/>
+    <w:lsdException w:name="footnote text" w:semiHidden="1" w:unhideWhenUsed="1"/>
+    <w:lsdException w:name="annotation text" w:semiHidden="1" w:unhideWhenUsed="1"/>
+    <w:lsdException w:name="header" w:semiHidden="1" w:unhideWhenUsed="1"/>
+    <w:lsdException w:name="footer" w:semiHidden="1" w:unhideWhenUsed="1"/>
+    <w:lsdException w:name="index heading" w:semiHidden="1" w:unhideWhenUsed="1"/>
+    <w:lsdException w:name="caption" w:semiHidden="1" w:uiPriority="35" w:unhideWhenUsed="1" w:qFormat="1"/>
+    <w:lsdException w:name="table of figures" w:semiHidden="1" w:unhideWhenUsed="1"/>
+    <w:lsdException w:name="envelope address" w:semiHidden="1" w:unhideWhenUsed="1"/>
+    <w:lsdException w:name="envelope return" w:semiHidden="1" w:unhideWhenUsed="1"/>
+    <w:lsdException w:name="footnote reference" w:semiHidden="1" w:unhideWhenUsed="1"/>
+    <w:lsdException w:name="annotation reference" w:semiHidden="1" w:unhideWhenUsed="1"/>
+    <w:lsdException w:name="line number" w:semiHidden="1" w:unhideWhenUsed="1"/>
+    <w:lsdException w:name="page number" w:semiHidden="1" w:unhideWhenUsed="1"/>
+    <w:lsdException w:name="endnote reference" w:semiHidden="1" w:unhideWhenUsed="1"/>
+    <w:lsdException w:name="endnote text" w:semiHidden="1" w:unhideWhenUsed="1"/>
+    <w:lsdException w:name="table of authorities" w:semiHidden="1" w:unhideWhenUsed="1"/>
+    <w:lsdException w:name="macro" w:semiHidden="1" w:unhideWhenUsed="1"/>
+    <w:lsdException w:name="toa heading" w:semiHidden="1" w:unhideWhenUsed="1"/>
+    <w:lsdException w:name="List" w:semiHidden="1" w:unhideWhenUsed="1"/>
+    <w:lsdException w:name="List Bullet" w:semiHidden="1" w:unhideWhenUsed="1"/>
+    <w:lsdException w:name="List Number" w:semiHidden="1" w:unhideWhenUsed="1"/>
+    <w:lsdException w:name="List 2" w:semiHidden="1" w:unhideWhenUsed="1"/>
+    <w:lsdException w:name="List 3" w:semiHidden="1" w:unhideWhenUsed="1"/>
+    <w:lsdException w:name="List 4" w:semiHidden="1" w:unhideWhenUsed="1"/>
+    <w:lsdException w:name="List 5" w:semiHidden="1" w:unhideWhenUsed="1"/>
+    <w:lsdException w:name="List Bullet 2" w:semiHidden="1" w:unhideWhenUsed="1"/>
+    <w:lsdException w:name="List Bullet 3" w:semiHidden="1" w:unhideWhenUsed="1"/>
+    <w:lsdException w:name="List Bullet 4" w:semiHidden="1" w:unhideWhenUsed="1"/>
+    <w:lsdException w:name="List Bullet 5" w:semiHidden="1" w:unhideWhenUsed="1"/>
+    <w:lsdException w:name="List Number 2" w:semiHidden="1" w:unhideWhenUsed="1"/>
+    <w:lsdException w:name="List Number 3" w:semiHidden="1" w:unhideWhenUsed="1"/>
+    <w:lsdException w:name="List Number 4" w:semiHidden="1" w:unhideWhenUsed="1"/>
+    <w:lsdException w:name="List Number 5" w:semiHidden="1" w:unhideWhenUsed="1"/>
+    <w:lsdException w:name="Title" w:uiPriority="10" w:qFormat="1"/>
+    <w:lsdException w:name="Closing" w:semiHidden="1" w:unhideWhenUsed="1"/>
+    <w:lsdException w:name="Signature" w:semiHidden="1" w:unhideWhenUsed="1"/>
+    <w:lsdException w:name="Default Paragraph Font" w:semiHidden="1" w:uiPriority="1" w:unhideWhenUsed="1"/>
+    <w:lsdException w:name="Body Text" w:semiHidden="1" w:unhideWhenUsed="1"/>
+    <w:lsdException w:name="Body Text Indent" w:semiHidden="1" w:unhideWhenUsed="1"/>
+    <w:lsdException w:name="List Continue" w:semiHidden="1" w:unhideWhenUsed="1"/>
+    <w:lsdException w:name="List Continue 2" w:semiHidden="1" w:unhideWhenUsed="1"/>
+    <w:lsdException w:name="List Continue 3" w:semiHidden="1" w:unhideWhenUsed="1"/>
+    <w:lsdException w:name="List Continue 4" w:semiHidden="1" w:unhideWhenUsed="1"/>
+    <w:lsdException w:name="List Continue 5" w:semiHidden="1" w:unhideWhenUsed="1"/>
+    <w:lsdException w:name="Message Header" w:semiHidden="1" w:unhideWhenUsed="1"/>
+    <w:lsdException w:name="Subtitle" w:uiPriority="11" w:qFormat="1"/>
+    <w:lsdException w:name="Salutation" w:semiHidden="1" w:unhideWhenUsed="1"/>
+    <w:lsdException w:name="Date" w:semiHidden="1" w:unhideWhenUsed="1"/>
+    <w:lsdException w:name="Body Text First Indent" w:semiHidden="1" w:unhideWhenUsed="1"/>
+    <w:lsdException w:name="Body Text First Indent 2" w:semiHidden="1" w:unhideWhenUsed="1"/>
+    <w:lsdException w:name="Note Heading" w:semiHidden="1" w:unhideWhenUsed="1"/>
+    <w:lsdException w:name="Body Text 2" w:semiHidden="1" w:unhideWhenUsed="1"/>
+    <w:lsdException w:name="Body Text 3" w:semiHidden="1" w:unhideWhenUsed="1"/>
+    <w:lsdException w:name="Body Text Indent 2" w:semiHidden="1" w:unhideWhenUsed="1"/>
+    <w:lsdException w:name="Body Text Indent 3" w:semiHidden="1" w:unhideWhenUsed="1"/>
+    <w:lsdException w:name="Block Text" w:semiHidden="1" w:unhideWhenUsed="1"/>
+    <w:lsdException w:name="Hyperlink" w:semiHidden="1" w:unhideWhenUsed="1"/>
+    <w:lsdException w:name="FollowedHyperlink" w:semiHidden="1" w:unhideWhenUsed="1"/>
+    <w:lsdException w:name="Strong" w:uiPriority="22" w:qFormat="1"/>
+    <w:lsdException w:name="Emphasis" w:uiPriority="20" w:qFormat="1"/>
+    <w:lsdException w:name="Document Map" w:semiHidden="1" w:unhideWhenUsed="1"/>
+    <w:lsdException w:name="Plain Text" w:semiHidden="1" w:unhideWhenUsed="1"/>
+    <w:lsdException w:name="E-mail Signature" w:semiHidden="1" w:unhideWhenUsed="1"/>
+    <w:lsdException w:name="HTML Top of Form" w:semiHidden="1" w:unhideWhenUsed="1"/>
+    <w:lsdException w:name="HTML Bottom of Form" w:semiHidden="1" w:unhideWhenUsed="1"/>
+    <w:lsdException w:name="Normal (Web)" w:semiHidden="1" w:unhideWhenUsed="1"/>
+    <w:lsdException w:name="HTML Acronym" w:semiHidden="1" w:unhideWhenUsed="1"/>
+    <w:lsdException w:name="HTML Address" w:semiHidden="1" w:unhideWhenUsed="1"/>
+    <w:lsdException w:name="HTML Cite" w:semiHidden="1" w:unhideWhenUsed="1"/>
+    <w:lsdException w:name="HTML Code" w:semiHidden="1" w:unhideWhenUsed="1"/>
+    <w:lsdException w:name="HTML Definition" w:semiHidden="1" w:unhideWhenUsed="1"/>
+    <w:lsdException w:name="HTML Keyboard" w:semiHidden="1" w:unhideWhenUsed="1"/>
+    <w:lsdException w:name="HTML Preformatted" w:semiHidden="1" w:unhideWhenUsed="1"/>
+    <w:lsdException w:name="HTML Sample" w:semiHidden="1" w:unhideWhenUsed="1"/>
+    <w:lsdException w:name="HTML Typewriter" w:semiHidden="1" w:unhideWhenUsed="1"/>
+    <w:lsdException w:name="HTML Variable" w:semiHidden="1" w:unhideWhenUsed="1"/>
+    <w:lsdException w:name="Normal Table" w:semiHidden="1" w:unhideWhenUsed="1"/>
+    <w:lsdException w:name="annotation subject" w:semiHidden="1" w:unhideWhenUsed="1"/>
+    <w:lsdException w:name="No List" w:semiHidden="1" w:unhideWhenUsed="1"/>
+    <w:lsdException w:name="Outline List 1" w:semiHidden="1" w:unhideWhenUsed="1"/>
+    <w:lsdException w:name="Outline List 2" w:semiHidden="1" w:unhideWhenUsed="1"/>
+    <w:lsdException w:name="Outline List 3" w:semiHidden="1" w:unhideWhenUsed="1"/>
+    <w:lsdException w:name="Table Simple 1" w:semiHidden="1" w:unhideWhenUsed="1"/>
+    <w:lsdException w:name="Table Simple 2" w:semiHidden="1" w:unhideWhenUsed="1"/>
+    <w:lsdException w:name="Table Simple 3" w:semiHidden="1" w:unhideWhenUsed="1"/>
+    <w:lsdException w:name="Table Classic 1" w:semiHidden="1" w:unhideWhenUsed="1"/>
+    <w:lsdException w:name="Table Classic 2" w:semiHidden="1" w:unhideWhenUsed="1"/>
+    <w:lsdException w:name="Table Classic 3" w:semiHidden="1" w:unhideWhenUsed="1"/>
+    <w:lsdException w:name="Table Classic 4" w:semiHidden="1" w:unhideWhenUsed="1"/>
+    <w:lsdException w:name="Table Colorful 1" w:semiHidden="1" w:unhideWhenUsed="1"/>
+    <w:lsdException w:name="Table Colorful 2" w:semiHidden="1" w:unhideWhenUsed="1"/>
+    <w:lsdException w:name="Table Colorful 3" w:semiHidden="1" w:unhideWhenUsed="1"/>
+    <w:lsdException w:name="Table Columns 1" w:semiHidden="1" w:unhideWhenUsed="1"/>
+    <w:lsdException w:name="Table Columns 2" w:semiHidden="1" w:unhideWhenUsed="1"/>
+    <w:lsdException w:name="Table Columns 3" w:semiHidden="1" w:unhideWhenUsed="1"/>
+    <w:lsdException w:name="Table Columns 4" w:semiHidden="1" w:unhideWhenUsed="1"/>
+    <w:lsdException w:name="Table Columns 5" w:semiHidden="1" w:unhideWhenUsed="1"/>
+    <w:lsdException w:name="Table Grid 1" w:semiHidden="1" w:unhideWhenUsed="1"/>
+    <w:lsdException w:name="Table Grid 2" w:semiHidden="1" w:unhideWhenUsed="1"/>
+    <w:lsdException w:name="Table Grid 3" w:semiHidden="1" w:unhideWhenUsed="1"/>
+    <w:lsdException w:name="Table Grid 4" w:semiHidden="1" w:unhideWhenUsed="1"/>
+    <w:lsdException w:name="Table Grid 5" w:semiHidden="1" w:unhideWhenUsed="1"/>
+    <w:lsdException w:name="Table Grid 6" w:semiHidden="1" w:unhideWhenUsed="1"/>
+    <w:lsdException w:name="Table Grid 7" w:semiHidden="1" w:unhideWhenUsed="1"/>
+    <w:lsdException w:name="Table Grid 8" w:semiHidden="1" w:unhideWhenUsed="1"/>
+    <w:lsdException w:name="Table List 1" w:semiHidden="1" w:unhideWhenUsed="1"/>
+    <w:lsdException w:name="Table List 2" w:semiHidden="1" w:unhideWhenUsed="1"/>
+    <w:lsdException w:name="Table List 3" w:semiHidden="1" w:unhideWhenUsed="1"/>
+    <w:lsdException w:name="Table List 4" w:semiHidden="1" w:unhideWhenUsed="1"/>
+    <w:lsdException w:name="Table List 5" w:semiHidden="1" w:unhideWhenUsed="1"/>
+    <w:lsdException w:name="Table List 6" w:semiHidden="1" w:unhideWhenUsed="1"/>
+    <w:lsdException w:name="Table List 7" w:semiHidden="1" w:unhideWhenUsed="1"/>
+    <w:lsdException w:name="Table List 8" w:semiHidden="1" w:unhideWhenUsed="1"/>
+    <w:lsdException w:name="Table 3D effects 1" w:semiHidden="1" w:unhideWhenUsed="1"/>
+    <w:lsdException w:name="Table 3D effects 2" w:semiHidden="1" w:unhideWhenUsed="1"/>
+    <w:lsdException w:name="Table 3D effects 3" w:semiHidden="1" w:unhideWhenUsed="1"/>
+    <w:lsdException w:name="Table Contemporary" w:semiHidden="1" w:unhideWhenUsed="1"/>
+    <w:lsdException w:name="Table Elegant" w:semiHidden="1" w:unhideWhenUsed="1"/>
+    <w:lsdException w:name="Table Professional" w:semiHidden="1" w:unhideWhenUsed="1"/>
+    <w:lsdException w:name="Table Subtle 1" w:semiHidden="1" w:unhideWhenUsed="1"/>
+    <w:lsdException w:name="Table Subtle 2" w:semiHidden="1" w:unhideWhenUsed="1"/>
+    <w:lsdException w:name="Table Web 1" w:semiHidden="1" w:unhideWhenUsed="1"/>
+    <w:lsdException w:name="Table Web 2" w:semiHidden="1" w:unhideWhenUsed="1"/>
+    <w:lsdException w:name="Table Web 3" w:semiHidden="1" w:unhideWhenUsed="1"/>
+    <w:lsdException w:name="Balloon Text" w:semiHidden="1" w:unhideWhenUsed="1"/>
+    <w:lsdException w:name="Table Grid" w:uiPriority="39"/>
+    <w:lsdException w:name="Table Theme" w:semiHidden="1" w:unhideWhenUsed="1"/>
+    <w:lsdException w:name="Placeholder Text" w:semiHidden="1"/>
+    <w:lsdException w:name="No Spacing" w:uiPriority="1" w:qFormat="1"/>
+    <w:lsdException w:name="Light Shading" w:uiPriority="60"/>
+    <w:lsdException w:name="Light List" w:uiPriority="61"/>
+    <w:lsdException w:name="Light Grid" w:uiPriority="62"/>
+    <w:lsdException w:name="Medium Shading 1" w:uiPriority="63"/>
+    <w:lsdException w:name="Medium Shading 2" w:uiPriority="64"/>
+    <w:lsdException w:name="Medium List 1" w:uiPriority="65"/>
+    <w:lsdException w:name="Medium List 2" w:uiPriority="66"/>
+    <w:lsdException w:name="Medium Grid 1" w:uiPriority="67"/>
+    <w:lsdException w:name="Medium Grid 2" w:uiPriority="68"/>
+    <w:lsdException w:name="Medium Grid 3" w:uiPriority="69"/>
+    <w:lsdException w:name="Dark List" w:uiPriority="70"/>
+    <w:lsdException w:name="Colorful Shading" w:uiPriority="71"/>
+    <w:lsdException w:name="Colorful List" w:uiPriority="72"/>
+    <w:lsdException w:name="Colorful Grid" w:uiPriority="73"/>
+    <w:lsdException w:name="Light Shading Accent 1" w:uiPriority="60"/>
+    <w:lsdException w:name="Light List Accent 1" w:uiPriority="61"/>
+    <w:lsdException w:name="Light Grid Accent 1" w:uiPriority="62"/>
+    <w:lsdException w:name="Medium Shading 1 Accent 1" w:uiPriority="63"/>
+    <w:lsdException w:name="Medium Shading 2 Accent 1" w:uiPriority="64"/>
+    <w:lsdException w:name="Medium List 1 Accent 1" w:uiPriority="65"/>
+    <w:lsdException w:name="Revision" w:semiHidden="1"/>
+    <w:lsdException w:name="List Paragraph" w:uiPriority="34" w:qFormat="1"/>
+    <w:lsdException w:name="Quote" w:uiPriority="29" w:qFormat="1"/>
+    <w:lsdException w:name="Intense Quote" w:uiPriority="30" w:qFormat="1"/>
+    <w:lsdException w:name="Medium List 2 Accent 1" w:uiPriority="66"/>
+    <w:lsdException w:name="Medium Grid 1 Accent 1" w:uiPriority="67"/>
+    <w:lsdException w:name="Medium Grid 2 Accent 1" w:uiPriority="68"/>
+    <w:lsdException w:name="Medium Grid 3 Accent 1" w:uiPriority="69"/>
+    <w:lsdException w:name="Dark List Accent 1" w:uiPriority="70"/>
+    <w:lsdException w:name="Colorful Shading Accent 1" w:uiPriority="71"/>
+    <w:lsdException w:name="Colorful List Accent 1" w:uiPriority="72"/>
+    <w:lsdException w:name="Colorful Grid Accent 1" w:uiPriority="73"/>
+    <w:lsdException w:name="Light Shading Accent 2" w:uiPriority="60"/>
+    <w:lsdException w:name="Light List Accent 2" w:uiPriority="61"/>
+    <w:lsdException w:name="Light Grid Accent 2" w:uiPriority="62"/>
+    <w:lsdException w:name="Medium Shading 1 Accent 2" w:uiPriority="63"/>
+    <w:lsdException w:name="Medium Shading 2 Accent 2" w:uiPriority="64"/>
+    <w:lsdException w:name="Medium List 1 Accent 2" w:uiPriority="65"/>
+    <w:lsdException w:name="Medium List 2 Accent 2" w:uiPriority="66"/>
+    <w:lsdException w:name="Medium Grid 1 Accent 2" w:uiPriority="67"/>
+    <w:lsdException w:name="Medium Grid 2 Accent 2" w:uiPriority="68"/>
+    <w:lsdException w:name="Medium Grid 3 Accent 2" w:uiPriority="69"/>
+    <w:lsdException w:name="Dark List Accent 2" w:uiPriority="70"/>
+    <w:lsdException w:name="Colorful Shading Accent 2" w:uiPriority="71"/>
+    <w:lsdException w:name="Colorful List Accent 2" w:uiPriority="72"/>
+    <w:lsdException w:name="Colorful Grid Accent 2" w:uiPriority="73"/>
+    <w:lsdException w:name="Light Shading Accent 3" w:uiPriority="60"/>
+    <w:lsdException w:name="Light List Accent 3" w:uiPriority="61"/>
+    <w:lsdException w:name="Light Grid Accent 3" w:uiPriority="62"/>
+    <w:lsdException w:name="Medium Shading 1 Accent 3" w:uiPriority="63"/>
+    <w:lsdException w:name="Medium Shading 2 Accent 3" w:uiPriority="64"/>
+    <w:lsdException w:name="Medium List 1 Accent 3" w:uiPriority="65"/>
+    <w:lsdException w:name="Medium List 2 Accent 3" w:uiPriority="66"/>
+    <w:lsdException w:name="Medium Grid 1 Accent 3" w:uiPriority="67"/>
+    <w:lsdException w:name="Medium Grid 2 Accent 3" w:uiPriority="68"/>
+    <w:lsdException w:name="Medium Grid 3 Accent 3" w:uiPriority="69"/>
+    <w:lsdException w:name="Dark List Accent 3" w:uiPriority="70"/>
+    <w:lsdException w:name="Colorful Shading Accent 3" w:uiPriority="71"/>
+    <w:lsdException w:name="Colorful List Accent 3" w:uiPriority="72"/>
+    <w:lsdException w:name="Colorful Grid Accent 3" w:uiPriority="73"/>
+    <w:lsdException w:name="Light Shading Accent 4" w:uiPriority="60"/>
+    <w:lsdException w:name="Light List Accent 4" w:uiPriority="61"/>
+    <w:lsdException w:name="Light Grid Accent 4" w:uiPriority="62"/>
+    <w:lsdException w:name="Medium Shading 1 Accent 4" w:uiPriority="63"/>
+    <w:lsdException w:name="Medium Shading 2 Accent 4" w:uiPriority="64"/>
+    <w:lsdException w:name="Medium List 1 Accent 4" w:uiPriority="65"/>
+    <w:lsdException w:name="Medium List 2 Accent 4" w:uiPriority="66"/>
+    <w:lsdException w:name="Medium Grid 1 Accent 4" w:uiPriority="67"/>
+    <w:lsdException w:name="Medium Grid 2 Accent 4" w:uiPriority="68"/>
+    <w:lsdException w:name="Medium Grid 3 Accent 4" w:uiPriority="69"/>
+    <w:lsdException w:name="Dark List Accent 4" w:uiPriority="70"/>
+    <w:lsdException w:name="Colorful Shading Accent 4" w:uiPriority="71"/>
+    <w:lsdException w:name="Colorful List Accent 4" w:uiPriority="72"/>
+    <w:lsdException w:name="Colorful Grid Accent 4" w:uiPriority="73"/>
+    <w:lsdException w:name="Light Shading Accent 5" w:uiPriority="60"/>
+    <w:lsdException w:name="Light List Accent 5" w:uiPriority="61"/>
+    <w:lsdException w:name="Light Grid Accent 5" w:uiPriority="62"/>
+    <w:lsdException w:name="Medium Shading 1 Accent 5" w:uiPriority="63"/>
+    <w:lsdException w:name="Medium Shading 2 Accent 5" w:uiPriority="64"/>
+    <w:lsdException w:name="Medium List 1 Accent 5" w:uiPriority="65"/>
+    <w:lsdException w:name="Medium List 2 Accent 5" w:uiPriority="66"/>
+    <w:lsdException w:name="Medium Grid 1 Accent 5" w:uiPriority="67"/>
+    <w:lsdException w:name="Medium Grid 2 Accent 5" w:uiPriority="68"/>
+    <w:lsdException w:name="Medium Grid 3 Accent 5" w:uiPriority="69"/>
+    <w:lsdException w:name="Dark List Accent 5" w:uiPriority="70"/>
+    <w:lsdException w:name="Colorful Shading Accent 5" w:uiPriority="71"/>
+    <w:lsdException w:name="Colorful List Accent 5" w:uiPriority="72"/>
+    <w:lsdException w:name="Colorful Grid Accent 5" w:uiPriority="73"/>
+    <w:lsdException w:name="Light Shading Accent 6" w:uiPriority="60"/>
+    <w:lsdException w:name="Light List Accent 6" w:uiPriority="61"/>
+    <w:lsdException w:name="Light Grid Accent 6" w:uiPriority="62"/>
+    <w:lsdException w:name="Medium Shading 1 Accent 6" w:uiPriority="63"/>
+    <w:lsdException w:name="Medium Shading 2 Accent 6" w:uiPriority="64"/>
+    <w:lsdException w:name="Medium List 1 Accent 6" w:uiPriority="65"/>
+    <w:lsdException w:name="Medium List 2 Accent 6" w:uiPriority="66"/>
+    <w:lsdException w:name="Medium Grid 1 Accent 6" w:uiPriority="67"/>
+    <w:lsdException w:name="Medium Grid 2 Accent 6" w:uiPriority="68"/>
+    <w:lsdException w:name="Medium Grid 3 Accent 6" w:uiPriority="69"/>
+    <w:lsdException w:name="Dark List Accent 6" w:uiPriority="70"/>
+    <w:lsdException w:name="Colorful Shading Accent 6" w:uiPriority="71"/>
+    <w:lsdException w:name="Colorful List Accent 6" w:uiPriority="72"/>
+    <w:lsdException w:name="Colorful Grid Accent 6" w:uiPriority="73"/>
+    <w:lsdException w:name="Subtle Emphasis" w:uiPriority="19" w:qFormat="1"/>
+    <w:lsdException w:name="Intense Emphasis" w:uiPriority="21" w:qFormat="1"/>
+    <w:lsdException w:name="Subtle Reference" w:uiPriority="31" w:qFormat="1"/>
+    <w:lsdException w:name="Intense Reference" w:uiPriority="32" w:qFormat="1"/>
+    <w:lsdException w:name="Book Title" w:uiPriority="33" w:qFormat="1"/>
+    <w:lsdException w:name="Bibliography" w:semiHidden="1" w:uiPriority="37" w:unhideWhenUsed="1"/>
+    <w:lsdException w:name="TOC Heading" w:semiHidden="1" w:uiPriority="39" w:unhideWhenUsed="1" w:qFormat="1"/>
+    <w:lsdException w:name="Plain Table 1" w:uiPriority="41"/>
+    <w:lsdException w:name="Plain Table 2" w:uiPriority="42"/>
+    <w:lsdException w:name="Plain Table 3" w:uiPriority="43"/>
+    <w:lsdException w:name="Plain Table 4" w:uiPriority="44"/>
+    <w:lsdException w:name="Plain Table 5" w:uiPriority="45"/>
+    <w:lsdException w:name="Grid Table Light" w:uiPriority="40"/>
+    <w:lsdException w:name="Grid Table 1 Light" w:uiPriority="46"/>
+    <w:lsdException w:name="Grid Table 2" w:uiPriority="47"/>
+    <w:lsdException w:name="Grid Table 3" w:uiPriority="48"/>
+    <w:lsdException w:name="Grid Table 4" w:uiPriority="49"/>
+    <w:lsdException w:name="Grid Table 5 Dark" w:uiPriority="50"/>
+    <w:lsdException w:name="Grid Table 6 Colorful" w:uiPriority="51"/>
+    <w:lsdException w:name="Grid Table 7 Colorful" w:uiPriority="52"/>
+    <w:lsdException w:name="Grid Table 1 Light Accent 1" w:uiPriority="46"/>
+    <w:lsdException w:name="Grid Table 2 Accent 1" w:uiPriority="47"/>
+    <w:lsdException w:name="Grid Table 3 Accent 1" w:uiPriority="48"/>
+    <w:lsdException w:name="Grid Table 4 Accent 1" w:uiPriority="49"/>
+    <w:lsdException w:name="Grid Table 5 Dark Accent 1" w:uiPriority="50"/>
+    <w:lsdException w:name="Grid Table 6 Colorful Accent 1" w:uiPriority="51"/>
+    <w:lsdException w:name="Grid Table 7 Colorful Accent 1" w:uiPriority="52"/>
+    <w:lsdException w:name="Grid Table 1 Light Accent 2" w:uiPriority="46"/>
+    <w:lsdException w:name="Grid Table 2 Accent 2" w:uiPriority="47"/>
+    <w:lsdException w:name="Grid Table 3 Accent 2" w:uiPriority="48"/>
+    <w:lsdException w:name="Grid Table 4 Accent 2" w:uiPriority="49"/>
+    <w:lsdException w:name="Grid Table 5 Dark Accent 2" w:uiPriority="50"/>
+    <w:lsdException w:name="Grid Table 6 Colorful Accent 2" w:uiPriority="51"/>
+    <w:lsdException w:name="Grid Table 7 Colorful Accent 2" w:uiPriority="52"/>
+    <w:lsdException w:name="Grid Table 1 Light Accent 3" w:uiPriority="46"/>
+    <w:lsdException w:name="Grid Table 2 Accent 3" w:uiPriority="47"/>
+    <w:lsdException w:name="Grid Table 3 Accent 3" w:uiPriority="48"/>
+    <w:lsdException w:name="Grid Table 4 Accent 3" w:uiPriority="49"/>
+    <w:lsdException w:name="Grid Table 5 Dark Accent 3" w:uiPriority="50"/>
+    <w:lsdException w:name="Grid Table 6 Colorful Accent 3" w:uiPriority="51"/>
+    <w:lsdException w:name="Grid Table 7 Colorful Accent 3" w:uiPriority="52"/>
+    <w:lsdException w:name="Grid Table 1 Light Accent 4" w:uiPriority="46"/>
+    <w:lsdException w:name="Grid Table 2 Accent 4" w:uiPriority="47"/>
+    <w:lsdException w:name="Grid Table 3 Accent 4" w:uiPriority="48"/>
+    <w:lsdException w:name="Grid Table 4 Accent 4" w:uiPriority="49"/>
+    <w:lsdException w:name="Grid Table 5 Dark Accent 4" w:uiPriority="50"/>
+    <w:lsdException w:name="Grid Table 6 Colorful Accent 4" w:uiPriority="51"/>
+    <w:lsdException w:name="Grid Table 7 Colorful Accent 4" w:uiPriority="52"/>
+    <w:lsdException w:name="Grid Table 1 Light Accent 5" w:uiPriority="46"/>
+    <w:lsdException w:name="Grid Table 2 Accent 5" w:uiPriority="47"/>
+    <w:lsdException w:name="Grid Table 3 Accent 5" w:uiPriority="48"/>
+    <w:lsdException w:name="Grid Table 4 Accent 5" w:uiPriority="49"/>
+    <w:lsdException w:name="Grid Table 5 Dark Accent 5" w:uiPriority="50"/>
+    <w:lsdException w:name="Grid Table 6 Colorful Accent 5" w:uiPriority="51"/>
+    <w:lsdException w:name="Grid Table 7 Colorful Accent 5" w:uiPriority="52"/>
+    <w:lsdException w:name="Grid Table 1 Light Accent 6" w:uiPriority="46"/>
+    <w:lsdException w:name="Grid Table 2 Accent 6" w:uiPriority="47"/>
+    <w:lsdException w:name="Grid Table 3 Accent 6" w:uiPriority="48"/>
+    <w:lsdException w:name="Grid Table 4 Accent 6" w:uiPriority="49"/>
+    <w:lsdException w:name="Grid Table 5 Dark Accent 6" w:uiPriority="50"/>
+    <w:lsdException w:name="Grid Table 6 Colorful Accent 6" w:uiPriority="51"/>
+    <w:lsdException w:name="Grid Table 7 Colorful Accent 6" w:uiPriority="52"/>
+    <w:lsdException w:name="List Table 1 Light" w:uiPriority="46"/>
+    <w:lsdException w:name="List Table 2" w:uiPriority="47"/>
+    <w:lsdException w:name="List Table 3" w:uiPriority="48"/>
+    <w:lsdException w:name="List Table 4" w:uiPriority="49"/>
+    <w:lsdException w:name="List Table 5 Dark" w:uiPriority="50"/>
+    <w:lsdException w:name="List Table 6 Colorful" w:uiPriority="51"/>
+    <w:lsdException w:name="List Table 7 Colorful" w:uiPriority="52"/>
+    <w:lsdException w:name="List Table 1 Light Accent 1" w:uiPriority="46"/>
+    <w:lsdException w:name="List Table 2 Accent 1" w:uiPriority="47"/>
+    <w:lsdException w:name="List Table 3 Accent 1" w:uiPriority="48"/>
+    <w:lsdException w:name="List Table 4 Accent 1" w:uiPriority="49"/>
+    <w:lsdException w:name="List Table 5 Dark Accent 1" w:uiPriority="50"/>
+    <w:lsdException w:name="List Table 6 Colorful Accent 1" w:uiPriority="51"/>
+    <w:lsdException w:name="List Table 7 Colorful Accent 1" w:uiPriority="52"/>
+    <w:lsdException w:name="List Table 1 Light Accent 2" w:uiPriority="46"/>
+    <w:lsdException w:name="List Table 2 Accent 2" w:uiPriority="47"/>
+    <w:lsdException w:name="List Table 3 Accent 2" w:uiPriority="48"/>
+    <w:lsdException w:name="List Table 4 Accent 2" w:uiPriority="49"/>
+    <w:lsdException w:name="List Table 5 Dark Accent 2" w:uiPriority="50"/>
+    <w:lsdException w:name="List Table 6 Colorful Accent 2" w:uiPriority="51"/>
+    <w:lsdException w:name="List Table 7 Colorful Accent 2" w:uiPriority="52"/>
+    <w:lsdException w:name="List Table 1 Light Accent 3" w:uiPriority="46"/>
+    <w:lsdException w:name="List Table 2 Accent 3" w:uiPriority="47"/>
+    <w:lsdException w:name="List Table 3 Accent 3" w:uiPriority="48"/>
+    <w:lsdException w:name="List Table 4 Accent 3" w:uiPriority="49"/>
+    <w:lsdException w:name="List Table 5 Dark Accent 3" w:uiPriority="50"/>
+    <w:lsdException w:name="List Table 6 Colorful Accent 3" w:uiPriority="51"/>
+    <w:lsdException w:name="List Table 7 Colorful Accent 3" w:uiPriority="52"/>
+    <w:lsdException w:name="List Table 1 Light Accent 4" w:uiPriority="46"/>
+    <w:lsdException w:name="List Table 2 Accent 4" w:uiPriority="47"/>
+    <w:lsdException w:name="List Table 3 Accent 4" w:uiPriority="48"/>
+    <w:lsdException w:name="List Table 4 Accent 4" w:uiPriority="49"/>
+    <w:lsdException w:name="List Table 5 Dark Accent 4" w:uiPriority="50"/>
+    <w:lsdException w:name="List Table 6 Colorful Accent 4" w:uiPriority="51"/>
+    <w:lsdException w:name="List Table 7 Colorful Accent 4" w:uiPriority="52"/>
+    <w:lsdException w:name="List Table 1 Light Accent 5" w:uiPriority="46"/>
+    <w:lsdException w:name="List Table 2 Accent 5" w:uiPriority="47"/>
+    <w:lsdException w:name="List Table 3 Accent 5" w:uiPriority="48"/>
+    <w:lsdException w:name="List Table 4 Accent 5" w:uiPriority="49"/>
+    <w:lsdException w:name="List Table 5 Dark Accent 5" w:uiPriority="50"/>
+    <w:lsdException w:name="List Table 6 Colorful Accent 5" w:uiPriority="51"/>
+    <w:lsdException w:name="List Table 7 Colorful Accent 5" w:uiPriority="52"/>
+    <w:lsdException w:name="List Table 1 Light Accent 6" w:uiPriority="46"/>
+    <w:lsdException w:name="List Table 2 Accent 6" w:uiPriority="47"/>
+    <w:lsdException w:name="List Table 3 Accent 6" w:uiPriority="48"/>
+    <w:lsdException w:name="List Table 4 Accent 6" w:uiPriority="49"/>
+    <w:lsdException w:name="List Table 5 Dark Accent 6" w:uiPriority="50"/>
+    <w:lsdException w:name="List Table 6 Colorful Accent 6" w:uiPriority="51"/>
+    <w:lsdException w:name="List Table 7 Colorful Accent 6" w:uiPriority="52"/>
+    <w:lsdException w:name="Mention" w:semiHidden="1" w:unhideWhenUsed="1"/>
+    <w:lsdException w:name="Smart Hyperlink" w:semiHidden="1" w:unhideWhenUsed="1"/>
+    <w:lsdException w:name="Hashtag" w:semiHidden="1" w:unhideWhenUsed="1"/>
+    <w:lsdException w:name="Unresolved Mention" w:semiHidden="1" w:unhideWhenUsed="1"/>
+    <w:lsdException w:name="Smart Link" w:semiHidden="1" w:unhideWhenUsed="1"/>
+  </w:latentStyles>
+  <w:style w:type="paragraph" w:default="1" w:styleId="Normal">
+    <w:name w:val="Normal"/>
+    <w:qFormat/>
+  </w:style>
+  <w:style w:type="character" w:default="1" w:styleId="DefaultParagraphFont">
+    <w:name w:val="Default Paragraph Font"/>
+    <w:uiPriority w:val="1"/>
+    <w:semiHidden/>
+    <w:unhideWhenUsed/>
+  </w:style>
+  <w:style w:type="table" w:default="1" w:styleId="TableNormal">
+    <w:name w:val="Normal Table"/>
+    <w:uiPriority w:val="99"/>
+    <w:semiHidden/>
+    <w:unhideWhenUsed/>
+    <w:tblPr>
+      <w:tblInd w:w="0" w:type="dxa"/>
+      <w:tblCellMar>
+        <w:top w:w="0" w:type="dxa"/>
+        <w:left w:w="108" w:type="dxa"/>
+        <w:bottom w:w="0" w:type="dxa"/>
+        <w:right w:w="108" w:type="dxa"/>
+      </w:tblCellMar>
+    </w:tblPr>
+  </w:style>
+  <w:style w:type="numbering" w:default="1" w:styleId="NoList">
+    <w:name w:val="No List"/>
+    <w:uiPriority w:val="99"/>
+    <w:semiHidden/>
+    <w:unhideWhenUsed/>
+  </w:style>
+  <w:style w:type="character" w:styleId="PlaceholderText">
+    <w:name w:val="Placeholder Text"/>
+    <w:basedOn w:val="DefaultParagraphFont"/>
+    <w:uiPriority w:val="99"/>
+    <w:semiHidden/>
+    <w:rsid w:val="002E5F84"/>
+    <w:rPr>
+      <w:color w:val="808080"/>
+    </w:rPr>
+  </w:style>
+</w:styles>
+</file>
+
+<file path=word/glossary/webSettings.xml><?xml version="1.0" encoding="utf-8"?>
+<w:webSettings xmlns:mc="http://schemas.openxmlformats.org/markup-compatibility/2006" xmlns:r="http://schemas.openxmlformats.org/officeDocument/2006/relationships" xmlns:w="http://schemas.openxmlformats.org/wordprocessingml/2006/main" xmlns:w14="http://schemas.microsoft.com/office/word/2010/wordml" xmlns:w15="http://schemas.microsoft.com/office/word/2012/wordml" xmlns:w16cex="http://schemas.microsoft.com/office/word/2018/wordml/cex" xmlns:w16cid="http://schemas.microsoft.com/office/word/2016/wordml/cid" xmlns:w16="http://schemas.microsoft.com/office/word/2018/wordml" xmlns:w16se="http://schemas.microsoft.com/office/word/2015/wordml/symex" mc:Ignorable="w14 w15 w16se w16cid w16 w16cex">
+  <w:optimizeForBrowser/>
+  <w:allowPNG/>
+</w:webSettings>
 </file>
 
 <file path=word/theme/theme1.xml><?xml version="1.0" encoding="utf-8"?>
@@ -2869,4 +3782,49 @@
     </a:ext>
   </a:extLst>
 </a:theme>
+</file>
+
+<file path=customXml/item1.xml><?xml version="1.0" encoding="utf-8"?>
+<root>
+  <tujuan>
+    <baru>false</baru>
+    <penambahan>false</penambahan>
+    <perubahan>false</perubahan>
+  </tujuan>
+  <pemohon>
+    <nama>Sehat Sentosa</nama>
+    <ktp>123456789</ktp>
+    <jabatan>Ketua RT</jabatan>
+    <telp>081234567890</telp>
+    <email>beliobat@apotek.com</email>
+  </pemohon>
+  <perusahaan>
+    <nama>PT Samosir</nama>
+    <npwp>343434343434</npwp>
+    <jenis>
+      <kb>false</kb>
+      <gb>false</gb>
+      <plb>false</plb>
+      <tppb>false</tppb>
+      <kp>false</kp>
+      <tps>false</tps>
+    </jenis>
+    <alamat>Jakarta</alamat>
+    <telp>9876543210</telp>
+    <email>perusahaan@jakarta.com</email>
+  </perusahaan>
+  <penandatanganan>
+    <tempat>Jakarta</tempat>
+    <tanggal>12 Agustus 2020</tanggal>
+    <namapemohon>Agus</namapemohon>
+    <namamengetahui>Shinta</namamengetahui>
+    <jabatan>Direktur</jabatan>
+  </penandatanganan>
+</root>
+</file>
+
+<file path=customXml/itemProps1.xml><?xml version="1.0" encoding="utf-8"?>
+<ds:datastoreItem xmlns:ds="http://schemas.openxmlformats.org/officeDocument/2006/customXml" ds:itemID="{4DB0C633-921F-4AC6-9B61-A0AECAD15139}">
+  <ds:schemaRefs/>
+</ds:datastoreItem>
 </file>
</xml_diff>